<commit_message>
basit vri çekme işlemi bitti
</commit_message>
<xml_diff>
--- a/flutter9_postman_service_model_json.docx
+++ b/flutter9_postman_service_model_json.docx
@@ -337,13 +337,7 @@
       </w:r>
       <w:proofErr w:type="spellEnd"/>
       <w:r>
-        <w:t xml:space="preserve"> ut ut</w:t>
-      </w:r>
-      <w:r>
-        <w:t>”</w:t>
-      </w:r>
-      <w:r>
-        <w:t xml:space="preserve">  },</w:t>
+        <w:t xml:space="preserve"> ut ut”  },</w:t>
       </w:r>
     </w:p>
     <w:p>
@@ -1158,9 +1152,2543 @@
       <w:r>
         <w:t xml:space="preserve"> modelini kullanarak Liste oluşturalım.</w:t>
       </w:r>
+      <w:r>
+        <w:t xml:space="preserve"> İşaretli kodları ekleyelim</w:t>
+      </w:r>
+    </w:p>
+    <w:p>
+      <w:pPr>
+        <w:shd w:val="clear" w:color="auto" w:fill="1F1F1F"/>
+        <w:spacing w:line="360" w:lineRule="atLeast"/>
+        <w:ind w:left="709"/>
+        <w:rPr>
+          <w:rFonts w:ascii="Consolas" w:eastAsia="Times New Roman" w:hAnsi="Consolas" w:cs="Times New Roman"/>
+          <w:color w:val="CCCCCC"/>
+          <w:szCs w:val="27"/>
+          <w:lang w:eastAsia="tr-TR"/>
+        </w:rPr>
+      </w:pPr>
+      <w:r>
+        <w:tab/>
+      </w:r>
+      <w:proofErr w:type="spellStart"/>
+      <w:r>
+        <w:rPr>
+          <w:rFonts w:ascii="Consolas" w:eastAsia="Times New Roman" w:hAnsi="Consolas" w:cs="Times New Roman"/>
+          <w:color w:val="569CD6"/>
+          <w:szCs w:val="27"/>
+          <w:lang w:eastAsia="tr-TR"/>
+        </w:rPr>
+        <w:t>class</w:t>
+      </w:r>
+      <w:proofErr w:type="spellEnd"/>
+      <w:r>
+        <w:rPr>
+          <w:rFonts w:ascii="Consolas" w:eastAsia="Times New Roman" w:hAnsi="Consolas" w:cs="Times New Roman"/>
+          <w:color w:val="CCCCCC"/>
+          <w:szCs w:val="27"/>
+          <w:lang w:eastAsia="tr-TR"/>
+        </w:rPr>
+        <w:t xml:space="preserve"> </w:t>
+      </w:r>
+      <w:r>
+        <w:rPr>
+          <w:rFonts w:ascii="Consolas" w:eastAsia="Times New Roman" w:hAnsi="Consolas" w:cs="Times New Roman"/>
+          <w:color w:val="4EC9B0"/>
+          <w:szCs w:val="27"/>
+          <w:lang w:eastAsia="tr-TR"/>
+        </w:rPr>
+        <w:t>_</w:t>
+      </w:r>
+      <w:proofErr w:type="spellStart"/>
+      <w:r>
+        <w:rPr>
+          <w:rFonts w:ascii="Consolas" w:eastAsia="Times New Roman" w:hAnsi="Consolas" w:cs="Times New Roman"/>
+          <w:color w:val="4EC9B0"/>
+          <w:szCs w:val="27"/>
+          <w:lang w:eastAsia="tr-TR"/>
+        </w:rPr>
+        <w:t>ServiceLearnState</w:t>
+      </w:r>
+      <w:proofErr w:type="spellEnd"/>
+      <w:r>
+        <w:rPr>
+          <w:rFonts w:ascii="Consolas" w:eastAsia="Times New Roman" w:hAnsi="Consolas" w:cs="Times New Roman"/>
+          <w:color w:val="CCCCCC"/>
+          <w:szCs w:val="27"/>
+          <w:lang w:eastAsia="tr-TR"/>
+        </w:rPr>
+        <w:t xml:space="preserve"> </w:t>
+      </w:r>
+      <w:proofErr w:type="spellStart"/>
+      <w:r>
+        <w:rPr>
+          <w:rFonts w:ascii="Consolas" w:eastAsia="Times New Roman" w:hAnsi="Consolas" w:cs="Times New Roman"/>
+          <w:color w:val="569CD6"/>
+          <w:szCs w:val="27"/>
+          <w:lang w:eastAsia="tr-TR"/>
+        </w:rPr>
+        <w:t>extends</w:t>
+      </w:r>
+      <w:proofErr w:type="spellEnd"/>
+      <w:r>
+        <w:rPr>
+          <w:rFonts w:ascii="Consolas" w:eastAsia="Times New Roman" w:hAnsi="Consolas" w:cs="Times New Roman"/>
+          <w:color w:val="CCCCCC"/>
+          <w:szCs w:val="27"/>
+          <w:lang w:eastAsia="tr-TR"/>
+        </w:rPr>
+        <w:t xml:space="preserve"> </w:t>
+      </w:r>
+      <w:proofErr w:type="spellStart"/>
+      <w:r>
+        <w:rPr>
+          <w:rFonts w:ascii="Consolas" w:eastAsia="Times New Roman" w:hAnsi="Consolas" w:cs="Times New Roman"/>
+          <w:color w:val="4EC9B0"/>
+          <w:szCs w:val="27"/>
+          <w:lang w:eastAsia="tr-TR"/>
+        </w:rPr>
+        <w:t>State</w:t>
+      </w:r>
+      <w:proofErr w:type="spellEnd"/>
+      <w:r>
+        <w:rPr>
+          <w:rFonts w:ascii="Consolas" w:eastAsia="Times New Roman" w:hAnsi="Consolas" w:cs="Times New Roman"/>
+          <w:color w:val="D4D4D4"/>
+          <w:szCs w:val="27"/>
+          <w:lang w:eastAsia="tr-TR"/>
+        </w:rPr>
+        <w:t>&lt;</w:t>
+      </w:r>
+      <w:proofErr w:type="spellStart"/>
+      <w:r>
+        <w:rPr>
+          <w:rFonts w:ascii="Consolas" w:eastAsia="Times New Roman" w:hAnsi="Consolas" w:cs="Times New Roman"/>
+          <w:color w:val="4EC9B0"/>
+          <w:szCs w:val="27"/>
+          <w:lang w:eastAsia="tr-TR"/>
+        </w:rPr>
+        <w:t>ServiceLearn</w:t>
+      </w:r>
+      <w:proofErr w:type="spellEnd"/>
+      <w:r>
+        <w:rPr>
+          <w:rFonts w:ascii="Consolas" w:eastAsia="Times New Roman" w:hAnsi="Consolas" w:cs="Times New Roman"/>
+          <w:color w:val="D4D4D4"/>
+          <w:szCs w:val="27"/>
+          <w:lang w:eastAsia="tr-TR"/>
+        </w:rPr>
+        <w:t>&gt;</w:t>
+      </w:r>
+      <w:r>
+        <w:rPr>
+          <w:rFonts w:ascii="Consolas" w:eastAsia="Times New Roman" w:hAnsi="Consolas" w:cs="Times New Roman"/>
+          <w:color w:val="CCCCCC"/>
+          <w:szCs w:val="27"/>
+          <w:lang w:eastAsia="tr-TR"/>
+        </w:rPr>
+        <w:t xml:space="preserve"> {</w:t>
+      </w:r>
+    </w:p>
+    <w:p>
+      <w:pPr>
+        <w:shd w:val="clear" w:color="auto" w:fill="1F1F1F"/>
+        <w:spacing w:after="0" w:line="360" w:lineRule="atLeast"/>
+        <w:ind w:left="709"/>
+        <w:rPr>
+          <w:rFonts w:ascii="Consolas" w:eastAsia="Times New Roman" w:hAnsi="Consolas" w:cs="Times New Roman"/>
+          <w:color w:val="CCCCCC"/>
+          <w:szCs w:val="27"/>
+          <w:lang w:eastAsia="tr-TR"/>
+        </w:rPr>
+      </w:pPr>
+      <w:r>
+        <w:rPr>
+          <w:rFonts w:ascii="Consolas" w:eastAsia="Times New Roman" w:hAnsi="Consolas" w:cs="Times New Roman"/>
+          <w:color w:val="CCCCCC"/>
+          <w:szCs w:val="27"/>
+          <w:lang w:eastAsia="tr-TR"/>
+        </w:rPr>
+        <w:t xml:space="preserve">  </w:t>
+      </w:r>
+      <w:proofErr w:type="spellStart"/>
+      <w:r>
+        <w:rPr>
+          <w:rFonts w:ascii="Consolas" w:eastAsia="Times New Roman" w:hAnsi="Consolas" w:cs="Times New Roman"/>
+          <w:color w:val="4EC9B0"/>
+          <w:szCs w:val="27"/>
+          <w:highlight w:val="darkBlue"/>
+          <w:lang w:eastAsia="tr-TR"/>
+        </w:rPr>
+        <w:t>List</w:t>
+      </w:r>
+      <w:proofErr w:type="spellEnd"/>
+      <w:r>
+        <w:rPr>
+          <w:rFonts w:ascii="Consolas" w:eastAsia="Times New Roman" w:hAnsi="Consolas" w:cs="Times New Roman"/>
+          <w:color w:val="D4D4D4"/>
+          <w:szCs w:val="27"/>
+          <w:highlight w:val="darkBlue"/>
+          <w:lang w:eastAsia="tr-TR"/>
+        </w:rPr>
+        <w:t>&lt;</w:t>
+      </w:r>
+      <w:proofErr w:type="spellStart"/>
+      <w:r>
+        <w:rPr>
+          <w:rFonts w:ascii="Consolas" w:eastAsia="Times New Roman" w:hAnsi="Consolas" w:cs="Times New Roman"/>
+          <w:color w:val="4EC9B0"/>
+          <w:szCs w:val="27"/>
+          <w:highlight w:val="darkBlue"/>
+          <w:lang w:eastAsia="tr-TR"/>
+        </w:rPr>
+        <w:t>PostModel</w:t>
+      </w:r>
+      <w:proofErr w:type="spellEnd"/>
+      <w:r>
+        <w:rPr>
+          <w:rFonts w:ascii="Consolas" w:eastAsia="Times New Roman" w:hAnsi="Consolas" w:cs="Times New Roman"/>
+          <w:color w:val="D4D4D4"/>
+          <w:szCs w:val="27"/>
+          <w:highlight w:val="darkBlue"/>
+          <w:lang w:eastAsia="tr-TR"/>
+        </w:rPr>
+        <w:t>&gt;?</w:t>
+      </w:r>
+      <w:r>
+        <w:rPr>
+          <w:rFonts w:ascii="Consolas" w:eastAsia="Times New Roman" w:hAnsi="Consolas" w:cs="Times New Roman"/>
+          <w:color w:val="CCCCCC"/>
+          <w:szCs w:val="27"/>
+          <w:highlight w:val="darkBlue"/>
+          <w:lang w:eastAsia="tr-TR"/>
+        </w:rPr>
+        <w:t xml:space="preserve"> </w:t>
+      </w:r>
+      <w:r>
+        <w:rPr>
+          <w:rFonts w:ascii="Consolas" w:eastAsia="Times New Roman" w:hAnsi="Consolas" w:cs="Times New Roman"/>
+          <w:color w:val="9CDCFE"/>
+          <w:szCs w:val="27"/>
+          <w:highlight w:val="darkBlue"/>
+          <w:lang w:eastAsia="tr-TR"/>
+        </w:rPr>
+        <w:t>_</w:t>
+      </w:r>
+      <w:proofErr w:type="spellStart"/>
+      <w:r>
+        <w:rPr>
+          <w:rFonts w:ascii="Consolas" w:eastAsia="Times New Roman" w:hAnsi="Consolas" w:cs="Times New Roman"/>
+          <w:color w:val="9CDCFE"/>
+          <w:szCs w:val="27"/>
+          <w:highlight w:val="darkBlue"/>
+          <w:lang w:eastAsia="tr-TR"/>
+        </w:rPr>
+        <w:t>items</w:t>
+      </w:r>
+      <w:proofErr w:type="spellEnd"/>
+      <w:r>
+        <w:rPr>
+          <w:rFonts w:ascii="Consolas" w:eastAsia="Times New Roman" w:hAnsi="Consolas" w:cs="Times New Roman"/>
+          <w:color w:val="CCCCCC"/>
+          <w:szCs w:val="27"/>
+          <w:highlight w:val="darkBlue"/>
+          <w:lang w:eastAsia="tr-TR"/>
+        </w:rPr>
+        <w:t>;</w:t>
+      </w:r>
+    </w:p>
+    <w:p>
+      <w:pPr>
+        <w:shd w:val="clear" w:color="auto" w:fill="1F1F1F"/>
+        <w:spacing w:after="0" w:line="360" w:lineRule="atLeast"/>
+        <w:ind w:left="709"/>
+        <w:rPr>
+          <w:rFonts w:ascii="Consolas" w:eastAsia="Times New Roman" w:hAnsi="Consolas" w:cs="Times New Roman"/>
+          <w:color w:val="CCCCCC"/>
+          <w:szCs w:val="27"/>
+          <w:lang w:eastAsia="tr-TR"/>
+        </w:rPr>
+      </w:pPr>
+      <w:r>
+        <w:rPr>
+          <w:rFonts w:ascii="Consolas" w:eastAsia="Times New Roman" w:hAnsi="Consolas" w:cs="Times New Roman"/>
+          <w:color w:val="CCCCCC"/>
+          <w:szCs w:val="27"/>
+          <w:lang w:eastAsia="tr-TR"/>
+        </w:rPr>
+        <w:t>   </w:t>
+      </w:r>
+    </w:p>
+    <w:p>
+      <w:pPr>
+        <w:shd w:val="clear" w:color="auto" w:fill="1F1F1F"/>
+        <w:spacing w:after="0" w:line="360" w:lineRule="atLeast"/>
+        <w:ind w:left="709"/>
+        <w:rPr>
+          <w:rFonts w:ascii="Consolas" w:eastAsia="Times New Roman" w:hAnsi="Consolas" w:cs="Times New Roman"/>
+          <w:color w:val="CCCCCC"/>
+          <w:szCs w:val="27"/>
+          <w:lang w:eastAsia="tr-TR"/>
+        </w:rPr>
+      </w:pPr>
+      <w:r>
+        <w:rPr>
+          <w:rFonts w:ascii="Consolas" w:eastAsia="Times New Roman" w:hAnsi="Consolas" w:cs="Times New Roman"/>
+          <w:color w:val="CCCCCC"/>
+          <w:szCs w:val="27"/>
+          <w:lang w:eastAsia="tr-TR"/>
+        </w:rPr>
+        <w:t xml:space="preserve">  </w:t>
+      </w:r>
+      <w:r>
+        <w:rPr>
+          <w:rFonts w:ascii="Consolas" w:eastAsia="Times New Roman" w:hAnsi="Consolas" w:cs="Times New Roman"/>
+          <w:color w:val="9CDCFE"/>
+          <w:szCs w:val="27"/>
+          <w:lang w:eastAsia="tr-TR"/>
+        </w:rPr>
+        <w:t>@</w:t>
+      </w:r>
+      <w:proofErr w:type="spellStart"/>
+      <w:r>
+        <w:rPr>
+          <w:rFonts w:ascii="Consolas" w:eastAsia="Times New Roman" w:hAnsi="Consolas" w:cs="Times New Roman"/>
+          <w:color w:val="9CDCFE"/>
+          <w:szCs w:val="27"/>
+          <w:lang w:eastAsia="tr-TR"/>
+        </w:rPr>
+        <w:t>override</w:t>
+      </w:r>
+      <w:proofErr w:type="spellEnd"/>
+    </w:p>
+    <w:p>
+      <w:pPr>
+        <w:shd w:val="clear" w:color="auto" w:fill="1F1F1F"/>
+        <w:spacing w:after="0" w:line="360" w:lineRule="atLeast"/>
+        <w:ind w:left="709"/>
+        <w:rPr>
+          <w:rFonts w:ascii="Consolas" w:eastAsia="Times New Roman" w:hAnsi="Consolas" w:cs="Times New Roman"/>
+          <w:color w:val="CCCCCC"/>
+          <w:szCs w:val="27"/>
+          <w:lang w:eastAsia="tr-TR"/>
+        </w:rPr>
+      </w:pPr>
+      <w:r>
+        <w:rPr>
+          <w:rFonts w:ascii="Consolas" w:eastAsia="Times New Roman" w:hAnsi="Consolas" w:cs="Times New Roman"/>
+          <w:color w:val="CCCCCC"/>
+          <w:szCs w:val="27"/>
+          <w:lang w:eastAsia="tr-TR"/>
+        </w:rPr>
+        <w:t xml:space="preserve">  </w:t>
+      </w:r>
+      <w:proofErr w:type="spellStart"/>
+      <w:r>
+        <w:rPr>
+          <w:rFonts w:ascii="Consolas" w:eastAsia="Times New Roman" w:hAnsi="Consolas" w:cs="Times New Roman"/>
+          <w:color w:val="4EC9B0"/>
+          <w:szCs w:val="27"/>
+          <w:lang w:eastAsia="tr-TR"/>
+        </w:rPr>
+        <w:t>Widget</w:t>
+      </w:r>
+      <w:proofErr w:type="spellEnd"/>
+      <w:r>
+        <w:rPr>
+          <w:rFonts w:ascii="Consolas" w:eastAsia="Times New Roman" w:hAnsi="Consolas" w:cs="Times New Roman"/>
+          <w:color w:val="CCCCCC"/>
+          <w:szCs w:val="27"/>
+          <w:lang w:eastAsia="tr-TR"/>
+        </w:rPr>
+        <w:t xml:space="preserve"> </w:t>
+      </w:r>
+      <w:proofErr w:type="spellStart"/>
+      <w:r>
+        <w:rPr>
+          <w:rFonts w:ascii="Consolas" w:eastAsia="Times New Roman" w:hAnsi="Consolas" w:cs="Times New Roman"/>
+          <w:color w:val="DCDCAA"/>
+          <w:szCs w:val="27"/>
+          <w:lang w:eastAsia="tr-TR"/>
+        </w:rPr>
+        <w:t>build</w:t>
+      </w:r>
+      <w:proofErr w:type="spellEnd"/>
+      <w:r>
+        <w:rPr>
+          <w:rFonts w:ascii="Consolas" w:eastAsia="Times New Roman" w:hAnsi="Consolas" w:cs="Times New Roman"/>
+          <w:color w:val="CCCCCC"/>
+          <w:szCs w:val="27"/>
+          <w:lang w:eastAsia="tr-TR"/>
+        </w:rPr>
+        <w:t>(</w:t>
+      </w:r>
+      <w:proofErr w:type="spellStart"/>
+      <w:r>
+        <w:rPr>
+          <w:rFonts w:ascii="Consolas" w:eastAsia="Times New Roman" w:hAnsi="Consolas" w:cs="Times New Roman"/>
+          <w:color w:val="4EC9B0"/>
+          <w:szCs w:val="27"/>
+          <w:lang w:eastAsia="tr-TR"/>
+        </w:rPr>
+        <w:t>BuildContext</w:t>
+      </w:r>
+      <w:proofErr w:type="spellEnd"/>
+      <w:r>
+        <w:rPr>
+          <w:rFonts w:ascii="Consolas" w:eastAsia="Times New Roman" w:hAnsi="Consolas" w:cs="Times New Roman"/>
+          <w:color w:val="CCCCCC"/>
+          <w:szCs w:val="27"/>
+          <w:lang w:eastAsia="tr-TR"/>
+        </w:rPr>
+        <w:t xml:space="preserve"> </w:t>
+      </w:r>
+      <w:proofErr w:type="spellStart"/>
+      <w:r>
+        <w:rPr>
+          <w:rFonts w:ascii="Consolas" w:eastAsia="Times New Roman" w:hAnsi="Consolas" w:cs="Times New Roman"/>
+          <w:color w:val="9CDCFE"/>
+          <w:szCs w:val="27"/>
+          <w:lang w:eastAsia="tr-TR"/>
+        </w:rPr>
+        <w:t>context</w:t>
+      </w:r>
+      <w:proofErr w:type="spellEnd"/>
+      <w:r>
+        <w:rPr>
+          <w:rFonts w:ascii="Consolas" w:eastAsia="Times New Roman" w:hAnsi="Consolas" w:cs="Times New Roman"/>
+          <w:color w:val="CCCCCC"/>
+          <w:szCs w:val="27"/>
+          <w:lang w:eastAsia="tr-TR"/>
+        </w:rPr>
+        <w:t>) {</w:t>
+      </w:r>
+    </w:p>
+    <w:p>
+      <w:pPr>
+        <w:shd w:val="clear" w:color="auto" w:fill="1F1F1F"/>
+        <w:spacing w:after="0" w:line="360" w:lineRule="atLeast"/>
+        <w:ind w:left="709"/>
+        <w:rPr>
+          <w:rFonts w:ascii="Consolas" w:eastAsia="Times New Roman" w:hAnsi="Consolas" w:cs="Times New Roman"/>
+          <w:color w:val="CCCCCC"/>
+          <w:szCs w:val="27"/>
+          <w:lang w:eastAsia="tr-TR"/>
+        </w:rPr>
+      </w:pPr>
+      <w:r>
+        <w:rPr>
+          <w:rFonts w:ascii="Consolas" w:eastAsia="Times New Roman" w:hAnsi="Consolas" w:cs="Times New Roman"/>
+          <w:color w:val="CCCCCC"/>
+          <w:szCs w:val="27"/>
+          <w:lang w:eastAsia="tr-TR"/>
+        </w:rPr>
+        <w:t xml:space="preserve">    </w:t>
+      </w:r>
+      <w:proofErr w:type="spellStart"/>
+      <w:r>
+        <w:rPr>
+          <w:rFonts w:ascii="Consolas" w:eastAsia="Times New Roman" w:hAnsi="Consolas" w:cs="Times New Roman"/>
+          <w:color w:val="C586C0"/>
+          <w:szCs w:val="27"/>
+          <w:lang w:eastAsia="tr-TR"/>
+        </w:rPr>
+        <w:t>return</w:t>
+      </w:r>
+      <w:proofErr w:type="spellEnd"/>
+      <w:r>
+        <w:rPr>
+          <w:rFonts w:ascii="Consolas" w:eastAsia="Times New Roman" w:hAnsi="Consolas" w:cs="Times New Roman"/>
+          <w:color w:val="CCCCCC"/>
+          <w:szCs w:val="27"/>
+          <w:lang w:eastAsia="tr-TR"/>
+        </w:rPr>
+        <w:t xml:space="preserve"> </w:t>
+      </w:r>
+      <w:proofErr w:type="spellStart"/>
+      <w:r>
+        <w:rPr>
+          <w:rFonts w:ascii="Consolas" w:eastAsia="Times New Roman" w:hAnsi="Consolas" w:cs="Times New Roman"/>
+          <w:color w:val="4EC9B0"/>
+          <w:szCs w:val="27"/>
+          <w:lang w:eastAsia="tr-TR"/>
+        </w:rPr>
+        <w:t>Scaffold</w:t>
+      </w:r>
+      <w:proofErr w:type="spellEnd"/>
+      <w:r>
+        <w:rPr>
+          <w:rFonts w:ascii="Consolas" w:eastAsia="Times New Roman" w:hAnsi="Consolas" w:cs="Times New Roman"/>
+          <w:color w:val="CCCCCC"/>
+          <w:szCs w:val="27"/>
+          <w:lang w:eastAsia="tr-TR"/>
+        </w:rPr>
+        <w:t>(</w:t>
+      </w:r>
+    </w:p>
+    <w:p>
+      <w:pPr>
+        <w:shd w:val="clear" w:color="auto" w:fill="1F1F1F"/>
+        <w:spacing w:after="0" w:line="360" w:lineRule="atLeast"/>
+        <w:ind w:left="709"/>
+        <w:rPr>
+          <w:rFonts w:ascii="Consolas" w:eastAsia="Times New Roman" w:hAnsi="Consolas" w:cs="Times New Roman"/>
+          <w:color w:val="CCCCCC"/>
+          <w:szCs w:val="27"/>
+          <w:lang w:eastAsia="tr-TR"/>
+        </w:rPr>
+      </w:pPr>
+      <w:r>
+        <w:rPr>
+          <w:rFonts w:ascii="Consolas" w:eastAsia="Times New Roman" w:hAnsi="Consolas" w:cs="Times New Roman"/>
+          <w:color w:val="CCCCCC"/>
+          <w:szCs w:val="27"/>
+          <w:lang w:eastAsia="tr-TR"/>
+        </w:rPr>
+        <w:t xml:space="preserve">      </w:t>
+      </w:r>
+      <w:proofErr w:type="spellStart"/>
+      <w:r>
+        <w:rPr>
+          <w:rFonts w:ascii="Consolas" w:eastAsia="Times New Roman" w:hAnsi="Consolas" w:cs="Times New Roman"/>
+          <w:color w:val="9CDCFE"/>
+          <w:szCs w:val="27"/>
+          <w:lang w:eastAsia="tr-TR"/>
+        </w:rPr>
+        <w:t>appBar</w:t>
+      </w:r>
+      <w:proofErr w:type="spellEnd"/>
+      <w:r>
+        <w:rPr>
+          <w:rFonts w:ascii="Consolas" w:eastAsia="Times New Roman" w:hAnsi="Consolas" w:cs="Times New Roman"/>
+          <w:color w:val="D4D4D4"/>
+          <w:szCs w:val="27"/>
+          <w:lang w:eastAsia="tr-TR"/>
+        </w:rPr>
+        <w:t>:</w:t>
+      </w:r>
+      <w:r>
+        <w:rPr>
+          <w:rFonts w:ascii="Consolas" w:eastAsia="Times New Roman" w:hAnsi="Consolas" w:cs="Times New Roman"/>
+          <w:color w:val="CCCCCC"/>
+          <w:szCs w:val="27"/>
+          <w:lang w:eastAsia="tr-TR"/>
+        </w:rPr>
+        <w:t xml:space="preserve"> </w:t>
+      </w:r>
+      <w:proofErr w:type="spellStart"/>
+      <w:r>
+        <w:rPr>
+          <w:rFonts w:ascii="Consolas" w:eastAsia="Times New Roman" w:hAnsi="Consolas" w:cs="Times New Roman"/>
+          <w:color w:val="4EC9B0"/>
+          <w:szCs w:val="27"/>
+          <w:lang w:eastAsia="tr-TR"/>
+        </w:rPr>
+        <w:t>AppBar</w:t>
+      </w:r>
+      <w:proofErr w:type="spellEnd"/>
+      <w:r>
+        <w:rPr>
+          <w:rFonts w:ascii="Consolas" w:eastAsia="Times New Roman" w:hAnsi="Consolas" w:cs="Times New Roman"/>
+          <w:color w:val="CCCCCC"/>
+          <w:szCs w:val="27"/>
+          <w:lang w:eastAsia="tr-TR"/>
+        </w:rPr>
+        <w:t>(),</w:t>
+      </w:r>
+    </w:p>
+    <w:p>
+      <w:pPr>
+        <w:shd w:val="clear" w:color="auto" w:fill="1F1F1F"/>
+        <w:spacing w:after="0" w:line="360" w:lineRule="atLeast"/>
+        <w:ind w:left="709"/>
+        <w:rPr>
+          <w:rFonts w:ascii="Consolas" w:eastAsia="Times New Roman" w:hAnsi="Consolas" w:cs="Times New Roman"/>
+          <w:color w:val="CCCCCC"/>
+          <w:szCs w:val="27"/>
+          <w:lang w:eastAsia="tr-TR"/>
+        </w:rPr>
+      </w:pPr>
+      <w:r>
+        <w:rPr>
+          <w:rFonts w:ascii="Consolas" w:eastAsia="Times New Roman" w:hAnsi="Consolas" w:cs="Times New Roman"/>
+          <w:color w:val="CCCCCC"/>
+          <w:szCs w:val="27"/>
+          <w:lang w:eastAsia="tr-TR"/>
+        </w:rPr>
+        <w:t xml:space="preserve">      </w:t>
+      </w:r>
+      <w:r>
+        <w:rPr>
+          <w:rFonts w:ascii="Consolas" w:eastAsia="Times New Roman" w:hAnsi="Consolas" w:cs="Times New Roman"/>
+          <w:color w:val="9CDCFE"/>
+          <w:szCs w:val="27"/>
+          <w:lang w:eastAsia="tr-TR"/>
+        </w:rPr>
+        <w:t>body</w:t>
+      </w:r>
+      <w:r>
+        <w:rPr>
+          <w:rFonts w:ascii="Consolas" w:eastAsia="Times New Roman" w:hAnsi="Consolas" w:cs="Times New Roman"/>
+          <w:color w:val="D4D4D4"/>
+          <w:szCs w:val="27"/>
+          <w:lang w:eastAsia="tr-TR"/>
+        </w:rPr>
+        <w:t>:</w:t>
+      </w:r>
+      <w:r>
+        <w:rPr>
+          <w:rFonts w:ascii="Consolas" w:eastAsia="Times New Roman" w:hAnsi="Consolas" w:cs="Times New Roman"/>
+          <w:color w:val="CCCCCC"/>
+          <w:szCs w:val="27"/>
+          <w:lang w:eastAsia="tr-TR"/>
+        </w:rPr>
+        <w:t xml:space="preserve"> </w:t>
+      </w:r>
+      <w:proofErr w:type="spellStart"/>
+      <w:proofErr w:type="gramStart"/>
+      <w:r>
+        <w:rPr>
+          <w:rFonts w:ascii="Consolas" w:eastAsia="Times New Roman" w:hAnsi="Consolas" w:cs="Times New Roman"/>
+          <w:color w:val="4EC9B0"/>
+          <w:szCs w:val="27"/>
+          <w:lang w:eastAsia="tr-TR"/>
+        </w:rPr>
+        <w:t>ListView</w:t>
+      </w:r>
+      <w:r>
+        <w:rPr>
+          <w:rFonts w:ascii="Consolas" w:eastAsia="Times New Roman" w:hAnsi="Consolas" w:cs="Times New Roman"/>
+          <w:color w:val="CCCCCC"/>
+          <w:szCs w:val="27"/>
+          <w:lang w:eastAsia="tr-TR"/>
+        </w:rPr>
+        <w:t>.</w:t>
+      </w:r>
+      <w:r>
+        <w:rPr>
+          <w:rFonts w:ascii="Consolas" w:eastAsia="Times New Roman" w:hAnsi="Consolas" w:cs="Times New Roman"/>
+          <w:color w:val="DCDCAA"/>
+          <w:szCs w:val="27"/>
+          <w:lang w:eastAsia="tr-TR"/>
+        </w:rPr>
+        <w:t>builder</w:t>
+      </w:r>
+      <w:proofErr w:type="spellEnd"/>
+      <w:proofErr w:type="gramEnd"/>
+      <w:r>
+        <w:rPr>
+          <w:rFonts w:ascii="Consolas" w:eastAsia="Times New Roman" w:hAnsi="Consolas" w:cs="Times New Roman"/>
+          <w:color w:val="CCCCCC"/>
+          <w:szCs w:val="27"/>
+          <w:lang w:eastAsia="tr-TR"/>
+        </w:rPr>
+        <w:t>(</w:t>
+      </w:r>
+    </w:p>
+    <w:p>
+      <w:pPr>
+        <w:shd w:val="clear" w:color="auto" w:fill="1F1F1F"/>
+        <w:spacing w:after="0" w:line="360" w:lineRule="atLeast"/>
+        <w:ind w:left="709"/>
+        <w:rPr>
+          <w:rFonts w:ascii="Consolas" w:eastAsia="Times New Roman" w:hAnsi="Consolas" w:cs="Times New Roman"/>
+          <w:color w:val="CCCCCC"/>
+          <w:szCs w:val="27"/>
+          <w:lang w:eastAsia="tr-TR"/>
+        </w:rPr>
+      </w:pPr>
+      <w:r>
+        <w:rPr>
+          <w:rFonts w:ascii="Consolas" w:eastAsia="Times New Roman" w:hAnsi="Consolas" w:cs="Times New Roman"/>
+          <w:color w:val="CCCCCC"/>
+          <w:szCs w:val="27"/>
+          <w:lang w:eastAsia="tr-TR"/>
+        </w:rPr>
+        <w:t xml:space="preserve">        </w:t>
+      </w:r>
+      <w:proofErr w:type="spellStart"/>
+      <w:r>
+        <w:rPr>
+          <w:rFonts w:ascii="Consolas" w:eastAsia="Times New Roman" w:hAnsi="Consolas" w:cs="Times New Roman"/>
+          <w:color w:val="9CDCFE"/>
+          <w:szCs w:val="27"/>
+          <w:highlight w:val="darkBlue"/>
+          <w:lang w:eastAsia="tr-TR"/>
+        </w:rPr>
+        <w:t>itemCount</w:t>
+      </w:r>
+      <w:proofErr w:type="spellEnd"/>
+      <w:r>
+        <w:rPr>
+          <w:rFonts w:ascii="Consolas" w:eastAsia="Times New Roman" w:hAnsi="Consolas" w:cs="Times New Roman"/>
+          <w:color w:val="D4D4D4"/>
+          <w:szCs w:val="27"/>
+          <w:highlight w:val="darkBlue"/>
+          <w:lang w:eastAsia="tr-TR"/>
+        </w:rPr>
+        <w:t>:</w:t>
+      </w:r>
+      <w:r>
+        <w:rPr>
+          <w:rFonts w:ascii="Consolas" w:eastAsia="Times New Roman" w:hAnsi="Consolas" w:cs="Times New Roman"/>
+          <w:color w:val="CCCCCC"/>
+          <w:szCs w:val="27"/>
+          <w:highlight w:val="darkBlue"/>
+          <w:lang w:eastAsia="tr-TR"/>
+        </w:rPr>
+        <w:t xml:space="preserve"> </w:t>
+      </w:r>
+      <w:r>
+        <w:rPr>
+          <w:rFonts w:ascii="Consolas" w:eastAsia="Times New Roman" w:hAnsi="Consolas" w:cs="Times New Roman"/>
+          <w:color w:val="9CDCFE"/>
+          <w:szCs w:val="27"/>
+          <w:highlight w:val="darkBlue"/>
+          <w:lang w:eastAsia="tr-TR"/>
+        </w:rPr>
+        <w:t>_</w:t>
+      </w:r>
+      <w:proofErr w:type="spellStart"/>
+      <w:r>
+        <w:rPr>
+          <w:rFonts w:ascii="Consolas" w:eastAsia="Times New Roman" w:hAnsi="Consolas" w:cs="Times New Roman"/>
+          <w:color w:val="9CDCFE"/>
+          <w:szCs w:val="27"/>
+          <w:highlight w:val="darkBlue"/>
+          <w:lang w:eastAsia="tr-TR"/>
+        </w:rPr>
+        <w:t>items</w:t>
+      </w:r>
+      <w:proofErr w:type="spellEnd"/>
+      <w:proofErr w:type="gramStart"/>
+      <w:r>
+        <w:rPr>
+          <w:rFonts w:ascii="Consolas" w:eastAsia="Times New Roman" w:hAnsi="Consolas" w:cs="Times New Roman"/>
+          <w:color w:val="D4D4D4"/>
+          <w:szCs w:val="27"/>
+          <w:highlight w:val="darkBlue"/>
+          <w:lang w:eastAsia="tr-TR"/>
+        </w:rPr>
+        <w:t>?</w:t>
+      </w:r>
+      <w:r>
+        <w:rPr>
+          <w:rFonts w:ascii="Consolas" w:eastAsia="Times New Roman" w:hAnsi="Consolas" w:cs="Times New Roman"/>
+          <w:color w:val="CCCCCC"/>
+          <w:szCs w:val="27"/>
+          <w:highlight w:val="darkBlue"/>
+          <w:lang w:eastAsia="tr-TR"/>
+        </w:rPr>
+        <w:t>.</w:t>
+      </w:r>
+      <w:proofErr w:type="spellStart"/>
+      <w:proofErr w:type="gramEnd"/>
+      <w:r>
+        <w:rPr>
+          <w:rFonts w:ascii="Consolas" w:eastAsia="Times New Roman" w:hAnsi="Consolas" w:cs="Times New Roman"/>
+          <w:color w:val="9CDCFE"/>
+          <w:szCs w:val="27"/>
+          <w:highlight w:val="darkBlue"/>
+          <w:lang w:eastAsia="tr-TR"/>
+        </w:rPr>
+        <w:t>length</w:t>
+      </w:r>
+      <w:proofErr w:type="spellEnd"/>
+      <w:r>
+        <w:rPr>
+          <w:rFonts w:ascii="Consolas" w:eastAsia="Times New Roman" w:hAnsi="Consolas" w:cs="Times New Roman"/>
+          <w:color w:val="CCCCCC"/>
+          <w:szCs w:val="27"/>
+          <w:highlight w:val="darkBlue"/>
+          <w:lang w:eastAsia="tr-TR"/>
+        </w:rPr>
+        <w:t xml:space="preserve"> </w:t>
+      </w:r>
+      <w:r>
+        <w:rPr>
+          <w:rFonts w:ascii="Consolas" w:eastAsia="Times New Roman" w:hAnsi="Consolas" w:cs="Times New Roman"/>
+          <w:color w:val="D4D4D4"/>
+          <w:szCs w:val="27"/>
+          <w:highlight w:val="darkBlue"/>
+          <w:lang w:eastAsia="tr-TR"/>
+        </w:rPr>
+        <w:t>??</w:t>
+      </w:r>
+      <w:r>
+        <w:rPr>
+          <w:rFonts w:ascii="Consolas" w:eastAsia="Times New Roman" w:hAnsi="Consolas" w:cs="Times New Roman"/>
+          <w:color w:val="CCCCCC"/>
+          <w:szCs w:val="27"/>
+          <w:highlight w:val="darkBlue"/>
+          <w:lang w:eastAsia="tr-TR"/>
+        </w:rPr>
+        <w:t xml:space="preserve"> </w:t>
+      </w:r>
+      <w:r>
+        <w:rPr>
+          <w:rFonts w:ascii="Consolas" w:eastAsia="Times New Roman" w:hAnsi="Consolas" w:cs="Times New Roman"/>
+          <w:color w:val="B5CEA8"/>
+          <w:szCs w:val="27"/>
+          <w:highlight w:val="darkBlue"/>
+          <w:lang w:eastAsia="tr-TR"/>
+        </w:rPr>
+        <w:t>0</w:t>
+      </w:r>
+      <w:r>
+        <w:rPr>
+          <w:rFonts w:ascii="Consolas" w:eastAsia="Times New Roman" w:hAnsi="Consolas" w:cs="Times New Roman"/>
+          <w:color w:val="CCCCCC"/>
+          <w:szCs w:val="27"/>
+          <w:highlight w:val="darkBlue"/>
+          <w:lang w:eastAsia="tr-TR"/>
+        </w:rPr>
+        <w:t>,</w:t>
+      </w:r>
+    </w:p>
+    <w:p>
+      <w:pPr>
+        <w:shd w:val="clear" w:color="auto" w:fill="1F1F1F"/>
+        <w:spacing w:after="0" w:line="360" w:lineRule="atLeast"/>
+        <w:ind w:left="709"/>
+        <w:rPr>
+          <w:rFonts w:ascii="Consolas" w:eastAsia="Times New Roman" w:hAnsi="Consolas" w:cs="Times New Roman"/>
+          <w:color w:val="CCCCCC"/>
+          <w:szCs w:val="27"/>
+          <w:lang w:eastAsia="tr-TR"/>
+        </w:rPr>
+      </w:pPr>
+      <w:r>
+        <w:rPr>
+          <w:rFonts w:ascii="Consolas" w:eastAsia="Times New Roman" w:hAnsi="Consolas" w:cs="Times New Roman"/>
+          <w:color w:val="CCCCCC"/>
+          <w:szCs w:val="27"/>
+          <w:lang w:eastAsia="tr-TR"/>
+        </w:rPr>
+        <w:t xml:space="preserve">        </w:t>
+      </w:r>
+      <w:proofErr w:type="spellStart"/>
+      <w:r>
+        <w:rPr>
+          <w:rFonts w:ascii="Consolas" w:eastAsia="Times New Roman" w:hAnsi="Consolas" w:cs="Times New Roman"/>
+          <w:color w:val="9CDCFE"/>
+          <w:szCs w:val="27"/>
+          <w:lang w:eastAsia="tr-TR"/>
+        </w:rPr>
+        <w:t>itemBuilder</w:t>
+      </w:r>
+      <w:proofErr w:type="spellEnd"/>
+      <w:r>
+        <w:rPr>
+          <w:rFonts w:ascii="Consolas" w:eastAsia="Times New Roman" w:hAnsi="Consolas" w:cs="Times New Roman"/>
+          <w:color w:val="D4D4D4"/>
+          <w:szCs w:val="27"/>
+          <w:lang w:eastAsia="tr-TR"/>
+        </w:rPr>
+        <w:t>:</w:t>
+      </w:r>
+      <w:r>
+        <w:rPr>
+          <w:rFonts w:ascii="Consolas" w:eastAsia="Times New Roman" w:hAnsi="Consolas" w:cs="Times New Roman"/>
+          <w:color w:val="CCCCCC"/>
+          <w:szCs w:val="27"/>
+          <w:lang w:eastAsia="tr-TR"/>
+        </w:rPr>
+        <w:t xml:space="preserve"> (</w:t>
+      </w:r>
+      <w:proofErr w:type="spellStart"/>
+      <w:r>
+        <w:rPr>
+          <w:rFonts w:ascii="Consolas" w:eastAsia="Times New Roman" w:hAnsi="Consolas" w:cs="Times New Roman"/>
+          <w:color w:val="9CDCFE"/>
+          <w:szCs w:val="27"/>
+          <w:lang w:eastAsia="tr-TR"/>
+        </w:rPr>
+        <w:t>context</w:t>
+      </w:r>
+      <w:proofErr w:type="spellEnd"/>
+      <w:r>
+        <w:rPr>
+          <w:rFonts w:ascii="Consolas" w:eastAsia="Times New Roman" w:hAnsi="Consolas" w:cs="Times New Roman"/>
+          <w:color w:val="CCCCCC"/>
+          <w:szCs w:val="27"/>
+          <w:lang w:eastAsia="tr-TR"/>
+        </w:rPr>
+        <w:t xml:space="preserve">, </w:t>
+      </w:r>
+      <w:proofErr w:type="spellStart"/>
+      <w:r>
+        <w:rPr>
+          <w:rFonts w:ascii="Consolas" w:eastAsia="Times New Roman" w:hAnsi="Consolas" w:cs="Times New Roman"/>
+          <w:color w:val="9CDCFE"/>
+          <w:szCs w:val="27"/>
+          <w:lang w:eastAsia="tr-TR"/>
+        </w:rPr>
+        <w:t>index</w:t>
+      </w:r>
+      <w:proofErr w:type="spellEnd"/>
+      <w:r>
+        <w:rPr>
+          <w:rFonts w:ascii="Consolas" w:eastAsia="Times New Roman" w:hAnsi="Consolas" w:cs="Times New Roman"/>
+          <w:color w:val="CCCCCC"/>
+          <w:szCs w:val="27"/>
+          <w:lang w:eastAsia="tr-TR"/>
+        </w:rPr>
+        <w:t>) {</w:t>
+      </w:r>
+    </w:p>
+    <w:p>
+      <w:pPr>
+        <w:shd w:val="clear" w:color="auto" w:fill="1F1F1F"/>
+        <w:spacing w:after="0" w:line="360" w:lineRule="atLeast"/>
+        <w:ind w:left="709"/>
+        <w:rPr>
+          <w:rFonts w:ascii="Consolas" w:eastAsia="Times New Roman" w:hAnsi="Consolas" w:cs="Times New Roman"/>
+          <w:color w:val="CCCCCC"/>
+          <w:szCs w:val="27"/>
+          <w:lang w:eastAsia="tr-TR"/>
+        </w:rPr>
+      </w:pPr>
+      <w:r>
+        <w:rPr>
+          <w:rFonts w:ascii="Consolas" w:eastAsia="Times New Roman" w:hAnsi="Consolas" w:cs="Times New Roman"/>
+          <w:color w:val="CCCCCC"/>
+          <w:szCs w:val="27"/>
+          <w:lang w:eastAsia="tr-TR"/>
+        </w:rPr>
+        <w:t xml:space="preserve">        </w:t>
+      </w:r>
+      <w:proofErr w:type="spellStart"/>
+      <w:r>
+        <w:rPr>
+          <w:rFonts w:ascii="Consolas" w:eastAsia="Times New Roman" w:hAnsi="Consolas" w:cs="Times New Roman"/>
+          <w:color w:val="C586C0"/>
+          <w:szCs w:val="27"/>
+          <w:lang w:eastAsia="tr-TR"/>
+        </w:rPr>
+        <w:t>return</w:t>
+      </w:r>
+      <w:proofErr w:type="spellEnd"/>
+      <w:r>
+        <w:rPr>
+          <w:rFonts w:ascii="Consolas" w:eastAsia="Times New Roman" w:hAnsi="Consolas" w:cs="Times New Roman"/>
+          <w:color w:val="CCCCCC"/>
+          <w:szCs w:val="27"/>
+          <w:lang w:eastAsia="tr-TR"/>
+        </w:rPr>
+        <w:t xml:space="preserve"> </w:t>
+      </w:r>
+      <w:proofErr w:type="spellStart"/>
+      <w:r>
+        <w:rPr>
+          <w:rFonts w:ascii="Consolas" w:eastAsia="Times New Roman" w:hAnsi="Consolas" w:cs="Times New Roman"/>
+          <w:color w:val="4EC9B0"/>
+          <w:szCs w:val="27"/>
+          <w:lang w:eastAsia="tr-TR"/>
+        </w:rPr>
+        <w:t>Text</w:t>
+      </w:r>
+      <w:proofErr w:type="spellEnd"/>
+      <w:r>
+        <w:rPr>
+          <w:rFonts w:ascii="Consolas" w:eastAsia="Times New Roman" w:hAnsi="Consolas" w:cs="Times New Roman"/>
+          <w:color w:val="CCCCCC"/>
+          <w:szCs w:val="27"/>
+          <w:lang w:eastAsia="tr-TR"/>
+        </w:rPr>
+        <w:t>(</w:t>
+      </w:r>
+      <w:r>
+        <w:rPr>
+          <w:rFonts w:ascii="Consolas" w:eastAsia="Times New Roman" w:hAnsi="Consolas" w:cs="Times New Roman"/>
+          <w:color w:val="CE9178"/>
+          <w:szCs w:val="27"/>
+          <w:lang w:eastAsia="tr-TR"/>
+        </w:rPr>
+        <w:t>'Data'</w:t>
+      </w:r>
+      <w:r>
+        <w:rPr>
+          <w:rFonts w:ascii="Consolas" w:eastAsia="Times New Roman" w:hAnsi="Consolas" w:cs="Times New Roman"/>
+          <w:color w:val="CCCCCC"/>
+          <w:szCs w:val="27"/>
+          <w:lang w:eastAsia="tr-TR"/>
+        </w:rPr>
+        <w:t>);</w:t>
+      </w:r>
+    </w:p>
+    <w:p>
+      <w:pPr>
+        <w:shd w:val="clear" w:color="auto" w:fill="1F1F1F"/>
+        <w:spacing w:after="0" w:line="360" w:lineRule="atLeast"/>
+        <w:ind w:left="709"/>
+        <w:rPr>
+          <w:rFonts w:ascii="Consolas" w:eastAsia="Times New Roman" w:hAnsi="Consolas" w:cs="Times New Roman"/>
+          <w:color w:val="CCCCCC"/>
+          <w:szCs w:val="27"/>
+          <w:lang w:eastAsia="tr-TR"/>
+        </w:rPr>
+      </w:pPr>
+      <w:r>
+        <w:rPr>
+          <w:rFonts w:ascii="Consolas" w:eastAsia="Times New Roman" w:hAnsi="Consolas" w:cs="Times New Roman"/>
+          <w:color w:val="CCCCCC"/>
+          <w:szCs w:val="27"/>
+          <w:lang w:eastAsia="tr-TR"/>
+        </w:rPr>
+        <w:t>      }),</w:t>
+      </w:r>
+    </w:p>
+    <w:p>
+      <w:pPr>
+        <w:shd w:val="clear" w:color="auto" w:fill="1F1F1F"/>
+        <w:spacing w:after="0" w:line="360" w:lineRule="atLeast"/>
+        <w:ind w:left="709"/>
+        <w:rPr>
+          <w:rFonts w:ascii="Consolas" w:eastAsia="Times New Roman" w:hAnsi="Consolas" w:cs="Times New Roman"/>
+          <w:color w:val="CCCCCC"/>
+          <w:szCs w:val="27"/>
+          <w:lang w:eastAsia="tr-TR"/>
+        </w:rPr>
+      </w:pPr>
+      <w:r>
+        <w:rPr>
+          <w:rFonts w:ascii="Consolas" w:eastAsia="Times New Roman" w:hAnsi="Consolas" w:cs="Times New Roman"/>
+          <w:color w:val="CCCCCC"/>
+          <w:szCs w:val="27"/>
+          <w:lang w:eastAsia="tr-TR"/>
+        </w:rPr>
+        <w:t>    );</w:t>
+      </w:r>
+    </w:p>
+    <w:p>
+      <w:pPr>
+        <w:shd w:val="clear" w:color="auto" w:fill="1F1F1F"/>
+        <w:spacing w:after="0" w:line="360" w:lineRule="atLeast"/>
+        <w:ind w:left="709"/>
+        <w:rPr>
+          <w:rFonts w:ascii="Consolas" w:eastAsia="Times New Roman" w:hAnsi="Consolas" w:cs="Times New Roman"/>
+          <w:color w:val="CCCCCC"/>
+          <w:szCs w:val="27"/>
+          <w:lang w:eastAsia="tr-TR"/>
+        </w:rPr>
+      </w:pPr>
+      <w:r>
+        <w:rPr>
+          <w:rFonts w:ascii="Consolas" w:eastAsia="Times New Roman" w:hAnsi="Consolas" w:cs="Times New Roman"/>
+          <w:color w:val="CCCCCC"/>
+          <w:szCs w:val="27"/>
+          <w:lang w:eastAsia="tr-TR"/>
+        </w:rPr>
+        <w:t>  }</w:t>
+      </w:r>
+    </w:p>
+    <w:p>
+      <w:pPr>
+        <w:shd w:val="clear" w:color="auto" w:fill="1F1F1F"/>
+        <w:spacing w:after="0" w:line="360" w:lineRule="atLeast"/>
+        <w:ind w:left="709"/>
+        <w:rPr>
+          <w:rFonts w:ascii="Consolas" w:eastAsia="Times New Roman" w:hAnsi="Consolas" w:cs="Times New Roman"/>
+          <w:color w:val="CCCCCC"/>
+          <w:szCs w:val="27"/>
+          <w:lang w:eastAsia="tr-TR"/>
+        </w:rPr>
+      </w:pPr>
+      <w:r>
+        <w:rPr>
+          <w:rFonts w:ascii="Consolas" w:eastAsia="Times New Roman" w:hAnsi="Consolas" w:cs="Times New Roman"/>
+          <w:color w:val="CCCCCC"/>
+          <w:szCs w:val="27"/>
+          <w:lang w:eastAsia="tr-TR"/>
+        </w:rPr>
+        <w:t>}</w:t>
+      </w:r>
     </w:p>
     <w:p/>
     <w:p>
+      <w:r>
+        <w:t>4.8.</w:t>
+      </w:r>
+      <w:r>
+        <w:tab/>
+        <w:t>Daha sonra verileri çekeceğimiz metodu ekleyelim.</w:t>
+      </w:r>
+    </w:p>
+    <w:p>
+      <w:pPr>
+        <w:shd w:val="clear" w:color="auto" w:fill="1F1F1F"/>
+        <w:spacing w:line="360" w:lineRule="atLeast"/>
+        <w:ind w:left="709"/>
+        <w:rPr>
+          <w:rFonts w:ascii="Consolas" w:eastAsia="Times New Roman" w:hAnsi="Consolas" w:cs="Times New Roman"/>
+          <w:color w:val="CCCCCC"/>
+          <w:szCs w:val="27"/>
+          <w:lang w:eastAsia="tr-TR"/>
+        </w:rPr>
+      </w:pPr>
+      <w:r>
+        <w:t xml:space="preserve">  </w:t>
+      </w:r>
+      <w:proofErr w:type="spellStart"/>
+      <w:r>
+        <w:rPr>
+          <w:rFonts w:ascii="Consolas" w:eastAsia="Times New Roman" w:hAnsi="Consolas" w:cs="Times New Roman"/>
+          <w:color w:val="4EC9B0"/>
+          <w:szCs w:val="27"/>
+          <w:lang w:eastAsia="tr-TR"/>
+        </w:rPr>
+        <w:t>Future</w:t>
+      </w:r>
+      <w:proofErr w:type="spellEnd"/>
+      <w:r>
+        <w:rPr>
+          <w:rFonts w:ascii="Consolas" w:eastAsia="Times New Roman" w:hAnsi="Consolas" w:cs="Times New Roman"/>
+          <w:color w:val="D4D4D4"/>
+          <w:szCs w:val="27"/>
+          <w:lang w:eastAsia="tr-TR"/>
+        </w:rPr>
+        <w:t>&lt;</w:t>
+      </w:r>
+      <w:proofErr w:type="spellStart"/>
+      <w:r>
+        <w:rPr>
+          <w:rFonts w:ascii="Consolas" w:eastAsia="Times New Roman" w:hAnsi="Consolas" w:cs="Times New Roman"/>
+          <w:color w:val="569CD6"/>
+          <w:szCs w:val="27"/>
+          <w:lang w:eastAsia="tr-TR"/>
+        </w:rPr>
+        <w:t>void</w:t>
+      </w:r>
+      <w:proofErr w:type="spellEnd"/>
+      <w:r>
+        <w:rPr>
+          <w:rFonts w:ascii="Consolas" w:eastAsia="Times New Roman" w:hAnsi="Consolas" w:cs="Times New Roman"/>
+          <w:color w:val="D4D4D4"/>
+          <w:szCs w:val="27"/>
+          <w:lang w:eastAsia="tr-TR"/>
+        </w:rPr>
+        <w:t>&gt;</w:t>
+      </w:r>
+      <w:r>
+        <w:rPr>
+          <w:rFonts w:ascii="Consolas" w:eastAsia="Times New Roman" w:hAnsi="Consolas" w:cs="Times New Roman"/>
+          <w:color w:val="CCCCCC"/>
+          <w:szCs w:val="27"/>
+          <w:lang w:eastAsia="tr-TR"/>
+        </w:rPr>
+        <w:t xml:space="preserve"> </w:t>
+      </w:r>
+      <w:proofErr w:type="spellStart"/>
+      <w:r>
+        <w:rPr>
+          <w:rFonts w:ascii="Consolas" w:eastAsia="Times New Roman" w:hAnsi="Consolas" w:cs="Times New Roman"/>
+          <w:color w:val="DCDCAA"/>
+          <w:szCs w:val="27"/>
+          <w:lang w:eastAsia="tr-TR"/>
+        </w:rPr>
+        <w:t>verileriGetir</w:t>
+      </w:r>
+      <w:proofErr w:type="spellEnd"/>
+      <w:r>
+        <w:rPr>
+          <w:rFonts w:ascii="Consolas" w:eastAsia="Times New Roman" w:hAnsi="Consolas" w:cs="Times New Roman"/>
+          <w:color w:val="CCCCCC"/>
+          <w:szCs w:val="27"/>
+          <w:lang w:eastAsia="tr-TR"/>
+        </w:rPr>
+        <w:t xml:space="preserve">() </w:t>
+      </w:r>
+      <w:proofErr w:type="spellStart"/>
+      <w:r>
+        <w:rPr>
+          <w:rFonts w:ascii="Consolas" w:eastAsia="Times New Roman" w:hAnsi="Consolas" w:cs="Times New Roman"/>
+          <w:color w:val="C586C0"/>
+          <w:szCs w:val="27"/>
+          <w:lang w:eastAsia="tr-TR"/>
+        </w:rPr>
+        <w:t>async</w:t>
+      </w:r>
+      <w:proofErr w:type="spellEnd"/>
+      <w:r>
+        <w:rPr>
+          <w:rFonts w:ascii="Consolas" w:eastAsia="Times New Roman" w:hAnsi="Consolas" w:cs="Times New Roman"/>
+          <w:color w:val="CCCCCC"/>
+          <w:szCs w:val="27"/>
+          <w:lang w:eastAsia="tr-TR"/>
+        </w:rPr>
+        <w:t>{</w:t>
+      </w:r>
+    </w:p>
+    <w:p>
+      <w:pPr>
+        <w:shd w:val="clear" w:color="auto" w:fill="1F1F1F"/>
+        <w:spacing w:after="0" w:line="360" w:lineRule="atLeast"/>
+        <w:ind w:left="709"/>
+        <w:rPr>
+          <w:rFonts w:ascii="Consolas" w:eastAsia="Times New Roman" w:hAnsi="Consolas" w:cs="Times New Roman"/>
+          <w:color w:val="CCCCCC"/>
+          <w:szCs w:val="27"/>
+          <w:lang w:eastAsia="tr-TR"/>
+        </w:rPr>
+      </w:pPr>
+      <w:r>
+        <w:rPr>
+          <w:rFonts w:ascii="Consolas" w:eastAsia="Times New Roman" w:hAnsi="Consolas" w:cs="Times New Roman"/>
+          <w:color w:val="CCCCCC"/>
+          <w:szCs w:val="27"/>
+          <w:lang w:eastAsia="tr-TR"/>
+        </w:rPr>
+        <w:t xml:space="preserve">    </w:t>
+      </w:r>
+      <w:proofErr w:type="gramStart"/>
+      <w:r>
+        <w:rPr>
+          <w:rFonts w:ascii="Consolas" w:eastAsia="Times New Roman" w:hAnsi="Consolas" w:cs="Times New Roman"/>
+          <w:color w:val="569CD6"/>
+          <w:szCs w:val="27"/>
+          <w:lang w:eastAsia="tr-TR"/>
+        </w:rPr>
+        <w:t>final</w:t>
+      </w:r>
+      <w:proofErr w:type="gramEnd"/>
+      <w:r>
+        <w:rPr>
+          <w:rFonts w:ascii="Consolas" w:eastAsia="Times New Roman" w:hAnsi="Consolas" w:cs="Times New Roman"/>
+          <w:color w:val="CCCCCC"/>
+          <w:szCs w:val="27"/>
+          <w:lang w:eastAsia="tr-TR"/>
+        </w:rPr>
+        <w:t xml:space="preserve"> </w:t>
+      </w:r>
+      <w:r>
+        <w:rPr>
+          <w:rFonts w:ascii="Consolas" w:eastAsia="Times New Roman" w:hAnsi="Consolas" w:cs="Times New Roman"/>
+          <w:color w:val="9CDCFE"/>
+          <w:szCs w:val="27"/>
+          <w:lang w:eastAsia="tr-TR"/>
+        </w:rPr>
+        <w:t>response</w:t>
+      </w:r>
+      <w:r>
+        <w:rPr>
+          <w:rFonts w:ascii="Consolas" w:eastAsia="Times New Roman" w:hAnsi="Consolas" w:cs="Times New Roman"/>
+          <w:color w:val="D4D4D4"/>
+          <w:szCs w:val="27"/>
+          <w:lang w:eastAsia="tr-TR"/>
+        </w:rPr>
+        <w:t>=</w:t>
+      </w:r>
+      <w:r>
+        <w:rPr>
+          <w:rFonts w:ascii="Consolas" w:eastAsia="Times New Roman" w:hAnsi="Consolas" w:cs="Times New Roman"/>
+          <w:color w:val="4EC9B0"/>
+          <w:szCs w:val="27"/>
+          <w:lang w:eastAsia="tr-TR"/>
+        </w:rPr>
+        <w:t>Dio</w:t>
+      </w:r>
+      <w:r>
+        <w:rPr>
+          <w:rFonts w:ascii="Consolas" w:eastAsia="Times New Roman" w:hAnsi="Consolas" w:cs="Times New Roman"/>
+          <w:color w:val="CCCCCC"/>
+          <w:szCs w:val="27"/>
+          <w:lang w:eastAsia="tr-TR"/>
+        </w:rPr>
+        <w:t>().</w:t>
+      </w:r>
+      <w:r>
+        <w:rPr>
+          <w:rFonts w:ascii="Consolas" w:eastAsia="Times New Roman" w:hAnsi="Consolas" w:cs="Times New Roman"/>
+          <w:color w:val="DCDCAA"/>
+          <w:szCs w:val="27"/>
+          <w:lang w:eastAsia="tr-TR"/>
+        </w:rPr>
+        <w:t>get</w:t>
+      </w:r>
+      <w:r>
+        <w:rPr>
+          <w:rFonts w:ascii="Consolas" w:eastAsia="Times New Roman" w:hAnsi="Consolas" w:cs="Times New Roman"/>
+          <w:color w:val="CCCCCC"/>
+          <w:szCs w:val="27"/>
+          <w:lang w:eastAsia="tr-TR"/>
+        </w:rPr>
+        <w:t>(</w:t>
+      </w:r>
+      <w:r>
+        <w:rPr>
+          <w:rFonts w:ascii="Consolas" w:eastAsia="Times New Roman" w:hAnsi="Consolas" w:cs="Times New Roman"/>
+          <w:color w:val="CE9178"/>
+          <w:szCs w:val="27"/>
+          <w:lang w:eastAsia="tr-TR"/>
+        </w:rPr>
+        <w:t>'https://jsonplaceholder.typicode.com/posts'</w:t>
+      </w:r>
+      <w:r>
+        <w:rPr>
+          <w:rFonts w:ascii="Consolas" w:eastAsia="Times New Roman" w:hAnsi="Consolas" w:cs="Times New Roman"/>
+          <w:color w:val="CCCCCC"/>
+          <w:szCs w:val="27"/>
+          <w:lang w:eastAsia="tr-TR"/>
+        </w:rPr>
+        <w:t xml:space="preserve">); </w:t>
+      </w:r>
+    </w:p>
+    <w:p>
+      <w:pPr>
+        <w:shd w:val="clear" w:color="auto" w:fill="1F1F1F"/>
+        <w:spacing w:after="0" w:line="360" w:lineRule="atLeast"/>
+        <w:ind w:left="709"/>
+        <w:rPr>
+          <w:rFonts w:ascii="Consolas" w:eastAsia="Times New Roman" w:hAnsi="Consolas" w:cs="Times New Roman"/>
+          <w:color w:val="CCCCCC"/>
+          <w:szCs w:val="27"/>
+          <w:lang w:eastAsia="tr-TR"/>
+        </w:rPr>
+      </w:pPr>
+      <w:r>
+        <w:rPr>
+          <w:rFonts w:ascii="Consolas" w:eastAsia="Times New Roman" w:hAnsi="Consolas" w:cs="Times New Roman"/>
+          <w:color w:val="CCCCCC"/>
+          <w:szCs w:val="27"/>
+          <w:lang w:eastAsia="tr-TR"/>
+        </w:rPr>
+        <w:lastRenderedPageBreak/>
+        <w:t>  }</w:t>
+      </w:r>
+    </w:p>
+    <w:p>
+      <w:pPr>
+        <w:shd w:val="clear" w:color="auto" w:fill="1F1F1F"/>
+        <w:spacing w:after="0" w:line="360" w:lineRule="atLeast"/>
+        <w:ind w:left="709"/>
+        <w:rPr>
+          <w:rFonts w:ascii="Consolas" w:eastAsia="Times New Roman" w:hAnsi="Consolas" w:cs="Times New Roman"/>
+          <w:color w:val="CCCCCC"/>
+          <w:szCs w:val="27"/>
+          <w:lang w:eastAsia="tr-TR"/>
+        </w:rPr>
+      </w:pPr>
+    </w:p>
+    <w:p>
+      <w:pPr>
+        <w:shd w:val="clear" w:color="auto" w:fill="1F1F1F"/>
+        <w:spacing w:after="0" w:line="360" w:lineRule="atLeast"/>
+        <w:ind w:left="709"/>
+        <w:rPr>
+          <w:rFonts w:ascii="Consolas" w:eastAsia="Times New Roman" w:hAnsi="Consolas" w:cs="Times New Roman"/>
+          <w:color w:val="CCCCCC"/>
+          <w:szCs w:val="27"/>
+          <w:lang w:eastAsia="tr-TR"/>
+        </w:rPr>
+      </w:pPr>
+      <w:r>
+        <w:rPr>
+          <w:rFonts w:ascii="Consolas" w:eastAsia="Times New Roman" w:hAnsi="Consolas" w:cs="Times New Roman"/>
+          <w:color w:val="CCCCCC"/>
+          <w:szCs w:val="27"/>
+          <w:lang w:eastAsia="tr-TR"/>
+        </w:rPr>
+        <w:t xml:space="preserve">  </w:t>
+      </w:r>
+      <w:r>
+        <w:rPr>
+          <w:rFonts w:ascii="Consolas" w:eastAsia="Times New Roman" w:hAnsi="Consolas" w:cs="Times New Roman"/>
+          <w:color w:val="9CDCFE"/>
+          <w:szCs w:val="27"/>
+          <w:lang w:eastAsia="tr-TR"/>
+        </w:rPr>
+        <w:t>@</w:t>
+      </w:r>
+      <w:proofErr w:type="spellStart"/>
+      <w:r>
+        <w:rPr>
+          <w:rFonts w:ascii="Consolas" w:eastAsia="Times New Roman" w:hAnsi="Consolas" w:cs="Times New Roman"/>
+          <w:color w:val="9CDCFE"/>
+          <w:szCs w:val="27"/>
+          <w:lang w:eastAsia="tr-TR"/>
+        </w:rPr>
+        <w:t>override</w:t>
+      </w:r>
+      <w:proofErr w:type="spellEnd"/>
+    </w:p>
+    <w:p>
+      <w:pPr>
+        <w:shd w:val="clear" w:color="auto" w:fill="1F1F1F"/>
+        <w:spacing w:after="0" w:line="360" w:lineRule="atLeast"/>
+        <w:ind w:left="709"/>
+        <w:rPr>
+          <w:rFonts w:ascii="Consolas" w:eastAsia="Times New Roman" w:hAnsi="Consolas" w:cs="Times New Roman"/>
+          <w:color w:val="CCCCCC"/>
+          <w:szCs w:val="27"/>
+          <w:lang w:eastAsia="tr-TR"/>
+        </w:rPr>
+      </w:pPr>
+      <w:r>
+        <w:rPr>
+          <w:rFonts w:ascii="Consolas" w:eastAsia="Times New Roman" w:hAnsi="Consolas" w:cs="Times New Roman"/>
+          <w:color w:val="CCCCCC"/>
+          <w:szCs w:val="27"/>
+          <w:lang w:eastAsia="tr-TR"/>
+        </w:rPr>
+        <w:t xml:space="preserve">  </w:t>
+      </w:r>
+      <w:proofErr w:type="spellStart"/>
+      <w:r>
+        <w:rPr>
+          <w:rFonts w:ascii="Consolas" w:eastAsia="Times New Roman" w:hAnsi="Consolas" w:cs="Times New Roman"/>
+          <w:color w:val="569CD6"/>
+          <w:szCs w:val="27"/>
+          <w:lang w:eastAsia="tr-TR"/>
+        </w:rPr>
+        <w:t>void</w:t>
+      </w:r>
+      <w:proofErr w:type="spellEnd"/>
+      <w:r>
+        <w:rPr>
+          <w:rFonts w:ascii="Consolas" w:eastAsia="Times New Roman" w:hAnsi="Consolas" w:cs="Times New Roman"/>
+          <w:color w:val="CCCCCC"/>
+          <w:szCs w:val="27"/>
+          <w:lang w:eastAsia="tr-TR"/>
+        </w:rPr>
+        <w:t xml:space="preserve"> </w:t>
+      </w:r>
+      <w:proofErr w:type="spellStart"/>
+      <w:r>
+        <w:rPr>
+          <w:rFonts w:ascii="Consolas" w:eastAsia="Times New Roman" w:hAnsi="Consolas" w:cs="Times New Roman"/>
+          <w:color w:val="DCDCAA"/>
+          <w:szCs w:val="27"/>
+          <w:lang w:eastAsia="tr-TR"/>
+        </w:rPr>
+        <w:t>initState</w:t>
+      </w:r>
+      <w:proofErr w:type="spellEnd"/>
+      <w:r>
+        <w:rPr>
+          <w:rFonts w:ascii="Consolas" w:eastAsia="Times New Roman" w:hAnsi="Consolas" w:cs="Times New Roman"/>
+          <w:color w:val="CCCCCC"/>
+          <w:szCs w:val="27"/>
+          <w:lang w:eastAsia="tr-TR"/>
+        </w:rPr>
+        <w:t>() {</w:t>
+      </w:r>
+    </w:p>
+    <w:p>
+      <w:pPr>
+        <w:shd w:val="clear" w:color="auto" w:fill="1F1F1F"/>
+        <w:spacing w:after="0" w:line="360" w:lineRule="atLeast"/>
+        <w:ind w:left="709"/>
+        <w:rPr>
+          <w:rFonts w:ascii="Consolas" w:eastAsia="Times New Roman" w:hAnsi="Consolas" w:cs="Times New Roman"/>
+          <w:color w:val="CCCCCC"/>
+          <w:szCs w:val="27"/>
+          <w:lang w:eastAsia="tr-TR"/>
+        </w:rPr>
+      </w:pPr>
+      <w:r>
+        <w:rPr>
+          <w:rFonts w:ascii="Consolas" w:eastAsia="Times New Roman" w:hAnsi="Consolas" w:cs="Times New Roman"/>
+          <w:color w:val="CCCCCC"/>
+          <w:szCs w:val="27"/>
+          <w:lang w:eastAsia="tr-TR"/>
+        </w:rPr>
+        <w:t xml:space="preserve">    </w:t>
+      </w:r>
+      <w:proofErr w:type="spellStart"/>
+      <w:proofErr w:type="gramStart"/>
+      <w:r>
+        <w:rPr>
+          <w:rFonts w:ascii="Consolas" w:eastAsia="Times New Roman" w:hAnsi="Consolas" w:cs="Times New Roman"/>
+          <w:color w:val="569CD6"/>
+          <w:szCs w:val="27"/>
+          <w:lang w:eastAsia="tr-TR"/>
+        </w:rPr>
+        <w:t>super</w:t>
+      </w:r>
+      <w:r>
+        <w:rPr>
+          <w:rFonts w:ascii="Consolas" w:eastAsia="Times New Roman" w:hAnsi="Consolas" w:cs="Times New Roman"/>
+          <w:color w:val="CCCCCC"/>
+          <w:szCs w:val="27"/>
+          <w:lang w:eastAsia="tr-TR"/>
+        </w:rPr>
+        <w:t>.</w:t>
+      </w:r>
+      <w:r>
+        <w:rPr>
+          <w:rFonts w:ascii="Consolas" w:eastAsia="Times New Roman" w:hAnsi="Consolas" w:cs="Times New Roman"/>
+          <w:color w:val="DCDCAA"/>
+          <w:szCs w:val="27"/>
+          <w:lang w:eastAsia="tr-TR"/>
+        </w:rPr>
+        <w:t>initState</w:t>
+      </w:r>
+      <w:proofErr w:type="spellEnd"/>
+      <w:proofErr w:type="gramEnd"/>
+      <w:r>
+        <w:rPr>
+          <w:rFonts w:ascii="Consolas" w:eastAsia="Times New Roman" w:hAnsi="Consolas" w:cs="Times New Roman"/>
+          <w:color w:val="CCCCCC"/>
+          <w:szCs w:val="27"/>
+          <w:lang w:eastAsia="tr-TR"/>
+        </w:rPr>
+        <w:t>();</w:t>
+      </w:r>
+    </w:p>
+    <w:p>
+      <w:pPr>
+        <w:shd w:val="clear" w:color="auto" w:fill="1F1F1F"/>
+        <w:spacing w:after="0" w:line="360" w:lineRule="atLeast"/>
+        <w:ind w:left="709"/>
+        <w:rPr>
+          <w:rFonts w:ascii="Consolas" w:eastAsia="Times New Roman" w:hAnsi="Consolas" w:cs="Times New Roman"/>
+          <w:color w:val="CCCCCC"/>
+          <w:szCs w:val="27"/>
+          <w:lang w:eastAsia="tr-TR"/>
+        </w:rPr>
+      </w:pPr>
+      <w:r>
+        <w:rPr>
+          <w:rFonts w:ascii="Consolas" w:eastAsia="Times New Roman" w:hAnsi="Consolas" w:cs="Times New Roman"/>
+          <w:color w:val="CCCCCC"/>
+          <w:szCs w:val="27"/>
+          <w:lang w:eastAsia="tr-TR"/>
+        </w:rPr>
+        <w:t xml:space="preserve">    </w:t>
+      </w:r>
+      <w:proofErr w:type="spellStart"/>
+      <w:r>
+        <w:rPr>
+          <w:rFonts w:ascii="Consolas" w:eastAsia="Times New Roman" w:hAnsi="Consolas" w:cs="Times New Roman"/>
+          <w:color w:val="DCDCAA"/>
+          <w:szCs w:val="27"/>
+          <w:highlight w:val="darkBlue"/>
+          <w:lang w:eastAsia="tr-TR"/>
+        </w:rPr>
+        <w:t>verileriGetir</w:t>
+      </w:r>
+      <w:proofErr w:type="spellEnd"/>
+      <w:r>
+        <w:rPr>
+          <w:rFonts w:ascii="Consolas" w:eastAsia="Times New Roman" w:hAnsi="Consolas" w:cs="Times New Roman"/>
+          <w:color w:val="CCCCCC"/>
+          <w:szCs w:val="27"/>
+          <w:highlight w:val="darkBlue"/>
+          <w:lang w:eastAsia="tr-TR"/>
+        </w:rPr>
+        <w:t>();</w:t>
+      </w:r>
+    </w:p>
+    <w:p>
+      <w:pPr>
+        <w:shd w:val="clear" w:color="auto" w:fill="1F1F1F"/>
+        <w:spacing w:after="0" w:line="360" w:lineRule="atLeast"/>
+        <w:ind w:left="709"/>
+        <w:rPr>
+          <w:rFonts w:ascii="Consolas" w:eastAsia="Times New Roman" w:hAnsi="Consolas" w:cs="Times New Roman"/>
+          <w:color w:val="CCCCCC"/>
+          <w:szCs w:val="27"/>
+          <w:lang w:eastAsia="tr-TR"/>
+        </w:rPr>
+      </w:pPr>
+      <w:r>
+        <w:rPr>
+          <w:rFonts w:ascii="Consolas" w:eastAsia="Times New Roman" w:hAnsi="Consolas" w:cs="Times New Roman"/>
+          <w:color w:val="CCCCCC"/>
+          <w:szCs w:val="27"/>
+          <w:lang w:eastAsia="tr-TR"/>
+        </w:rPr>
+        <w:t>  }</w:t>
+      </w:r>
+    </w:p>
+    <w:p>
+      <w:r>
+        <w:tab/>
+      </w:r>
+    </w:p>
+    <w:p>
+      <w:r>
+        <w:tab/>
+        <w:t>4.9.</w:t>
+      </w:r>
+      <w:r>
+        <w:tab/>
+      </w:r>
+      <w:r>
+        <w:t>verileri getir metodunu yapalım.</w:t>
+      </w:r>
+    </w:p>
+    <w:p>
+      <w:pPr>
+        <w:shd w:val="clear" w:color="auto" w:fill="1F1F1F"/>
+        <w:spacing w:line="360" w:lineRule="atLeast"/>
+        <w:ind w:left="709"/>
+        <w:rPr>
+          <w:rFonts w:ascii="Consolas" w:eastAsia="Times New Roman" w:hAnsi="Consolas" w:cs="Times New Roman"/>
+          <w:color w:val="CCCCCC"/>
+          <w:szCs w:val="27"/>
+          <w:lang w:eastAsia="tr-TR"/>
+        </w:rPr>
+      </w:pPr>
+      <w:proofErr w:type="spellStart"/>
+      <w:r>
+        <w:rPr>
+          <w:rFonts w:ascii="Consolas" w:eastAsia="Times New Roman" w:hAnsi="Consolas" w:cs="Times New Roman"/>
+          <w:color w:val="4EC9B0"/>
+          <w:szCs w:val="27"/>
+          <w:lang w:eastAsia="tr-TR"/>
+        </w:rPr>
+        <w:t>Future</w:t>
+      </w:r>
+      <w:proofErr w:type="spellEnd"/>
+      <w:r>
+        <w:rPr>
+          <w:rFonts w:ascii="Consolas" w:eastAsia="Times New Roman" w:hAnsi="Consolas" w:cs="Times New Roman"/>
+          <w:color w:val="D4D4D4"/>
+          <w:szCs w:val="27"/>
+          <w:lang w:eastAsia="tr-TR"/>
+        </w:rPr>
+        <w:t>&lt;</w:t>
+      </w:r>
+      <w:proofErr w:type="spellStart"/>
+      <w:r>
+        <w:rPr>
+          <w:rFonts w:ascii="Consolas" w:eastAsia="Times New Roman" w:hAnsi="Consolas" w:cs="Times New Roman"/>
+          <w:color w:val="569CD6"/>
+          <w:szCs w:val="27"/>
+          <w:lang w:eastAsia="tr-TR"/>
+        </w:rPr>
+        <w:t>void</w:t>
+      </w:r>
+      <w:proofErr w:type="spellEnd"/>
+      <w:r>
+        <w:rPr>
+          <w:rFonts w:ascii="Consolas" w:eastAsia="Times New Roman" w:hAnsi="Consolas" w:cs="Times New Roman"/>
+          <w:color w:val="D4D4D4"/>
+          <w:szCs w:val="27"/>
+          <w:lang w:eastAsia="tr-TR"/>
+        </w:rPr>
+        <w:t>&gt;</w:t>
+      </w:r>
+      <w:r>
+        <w:rPr>
+          <w:rFonts w:ascii="Consolas" w:eastAsia="Times New Roman" w:hAnsi="Consolas" w:cs="Times New Roman"/>
+          <w:color w:val="CCCCCC"/>
+          <w:szCs w:val="27"/>
+          <w:lang w:eastAsia="tr-TR"/>
+        </w:rPr>
+        <w:t xml:space="preserve"> </w:t>
+      </w:r>
+      <w:proofErr w:type="spellStart"/>
+      <w:r>
+        <w:rPr>
+          <w:rFonts w:ascii="Consolas" w:eastAsia="Times New Roman" w:hAnsi="Consolas" w:cs="Times New Roman"/>
+          <w:color w:val="DCDCAA"/>
+          <w:szCs w:val="27"/>
+          <w:lang w:eastAsia="tr-TR"/>
+        </w:rPr>
+        <w:t>verileriGetir</w:t>
+      </w:r>
+      <w:proofErr w:type="spellEnd"/>
+      <w:r>
+        <w:rPr>
+          <w:rFonts w:ascii="Consolas" w:eastAsia="Times New Roman" w:hAnsi="Consolas" w:cs="Times New Roman"/>
+          <w:color w:val="CCCCCC"/>
+          <w:szCs w:val="27"/>
+          <w:lang w:eastAsia="tr-TR"/>
+        </w:rPr>
+        <w:t xml:space="preserve">() </w:t>
+      </w:r>
+      <w:proofErr w:type="spellStart"/>
+      <w:r>
+        <w:rPr>
+          <w:rFonts w:ascii="Consolas" w:eastAsia="Times New Roman" w:hAnsi="Consolas" w:cs="Times New Roman"/>
+          <w:color w:val="C586C0"/>
+          <w:szCs w:val="27"/>
+          <w:lang w:eastAsia="tr-TR"/>
+        </w:rPr>
+        <w:t>async</w:t>
+      </w:r>
+      <w:proofErr w:type="spellEnd"/>
+      <w:r>
+        <w:rPr>
+          <w:rFonts w:ascii="Consolas" w:eastAsia="Times New Roman" w:hAnsi="Consolas" w:cs="Times New Roman"/>
+          <w:color w:val="CCCCCC"/>
+          <w:szCs w:val="27"/>
+          <w:lang w:eastAsia="tr-TR"/>
+        </w:rPr>
+        <w:t>{</w:t>
+      </w:r>
+    </w:p>
+    <w:p>
+      <w:pPr>
+        <w:shd w:val="clear" w:color="auto" w:fill="1F1F1F"/>
+        <w:spacing w:after="0" w:line="360" w:lineRule="atLeast"/>
+        <w:ind w:left="709"/>
+        <w:rPr>
+          <w:rFonts w:ascii="Consolas" w:eastAsia="Times New Roman" w:hAnsi="Consolas" w:cs="Times New Roman"/>
+          <w:color w:val="CCCCCC"/>
+          <w:szCs w:val="27"/>
+          <w:lang w:eastAsia="tr-TR"/>
+        </w:rPr>
+      </w:pPr>
+      <w:r>
+        <w:rPr>
+          <w:rFonts w:ascii="Consolas" w:eastAsia="Times New Roman" w:hAnsi="Consolas" w:cs="Times New Roman"/>
+          <w:color w:val="CCCCCC"/>
+          <w:szCs w:val="27"/>
+          <w:lang w:eastAsia="tr-TR"/>
+        </w:rPr>
+        <w:t>   </w:t>
+      </w:r>
+      <w:proofErr w:type="gramStart"/>
+      <w:r>
+        <w:rPr>
+          <w:rFonts w:ascii="Consolas" w:eastAsia="Times New Roman" w:hAnsi="Consolas" w:cs="Times New Roman"/>
+          <w:color w:val="569CD6"/>
+          <w:szCs w:val="27"/>
+          <w:lang w:eastAsia="tr-TR"/>
+        </w:rPr>
+        <w:t>final</w:t>
+      </w:r>
+      <w:proofErr w:type="gramEnd"/>
+      <w:r>
+        <w:rPr>
+          <w:rFonts w:ascii="Consolas" w:eastAsia="Times New Roman" w:hAnsi="Consolas" w:cs="Times New Roman"/>
+          <w:color w:val="CCCCCC"/>
+          <w:szCs w:val="27"/>
+          <w:lang w:eastAsia="tr-TR"/>
+        </w:rPr>
+        <w:t xml:space="preserve"> </w:t>
+      </w:r>
+      <w:proofErr w:type="spellStart"/>
+      <w:r>
+        <w:rPr>
+          <w:rFonts w:ascii="Consolas" w:eastAsia="Times New Roman" w:hAnsi="Consolas" w:cs="Times New Roman"/>
+          <w:color w:val="9CDCFE"/>
+          <w:szCs w:val="27"/>
+          <w:lang w:eastAsia="tr-TR"/>
+        </w:rPr>
+        <w:t>response</w:t>
+      </w:r>
+      <w:proofErr w:type="spellEnd"/>
+      <w:r>
+        <w:rPr>
+          <w:rFonts w:ascii="Consolas" w:eastAsia="Times New Roman" w:hAnsi="Consolas" w:cs="Times New Roman"/>
+          <w:color w:val="D4D4D4"/>
+          <w:szCs w:val="27"/>
+          <w:lang w:eastAsia="tr-TR"/>
+        </w:rPr>
+        <w:t>=</w:t>
+      </w:r>
+      <w:proofErr w:type="spellStart"/>
+      <w:r>
+        <w:rPr>
+          <w:rFonts w:ascii="Consolas" w:eastAsia="Times New Roman" w:hAnsi="Consolas" w:cs="Times New Roman"/>
+          <w:color w:val="C586C0"/>
+          <w:szCs w:val="27"/>
+          <w:lang w:eastAsia="tr-TR"/>
+        </w:rPr>
+        <w:t>await</w:t>
+      </w:r>
+      <w:proofErr w:type="spellEnd"/>
+      <w:r>
+        <w:rPr>
+          <w:rFonts w:ascii="Consolas" w:eastAsia="Times New Roman" w:hAnsi="Consolas" w:cs="Times New Roman"/>
+          <w:color w:val="CCCCCC"/>
+          <w:szCs w:val="27"/>
+          <w:lang w:eastAsia="tr-TR"/>
+        </w:rPr>
+        <w:t xml:space="preserve"> </w:t>
+      </w:r>
+      <w:proofErr w:type="spellStart"/>
+      <w:r>
+        <w:rPr>
+          <w:rFonts w:ascii="Consolas" w:eastAsia="Times New Roman" w:hAnsi="Consolas" w:cs="Times New Roman"/>
+          <w:color w:val="4EC9B0"/>
+          <w:szCs w:val="27"/>
+          <w:lang w:eastAsia="tr-TR"/>
+        </w:rPr>
+        <w:t>Dio</w:t>
+      </w:r>
+      <w:proofErr w:type="spellEnd"/>
+      <w:r>
+        <w:rPr>
+          <w:rFonts w:ascii="Consolas" w:eastAsia="Times New Roman" w:hAnsi="Consolas" w:cs="Times New Roman"/>
+          <w:color w:val="CCCCCC"/>
+          <w:szCs w:val="27"/>
+          <w:lang w:eastAsia="tr-TR"/>
+        </w:rPr>
+        <w:t>().</w:t>
+      </w:r>
+      <w:proofErr w:type="spellStart"/>
+      <w:r>
+        <w:rPr>
+          <w:rFonts w:ascii="Consolas" w:eastAsia="Times New Roman" w:hAnsi="Consolas" w:cs="Times New Roman"/>
+          <w:color w:val="DCDCAA"/>
+          <w:szCs w:val="27"/>
+          <w:lang w:eastAsia="tr-TR"/>
+        </w:rPr>
+        <w:t>get</w:t>
+      </w:r>
+      <w:proofErr w:type="spellEnd"/>
+      <w:r>
+        <w:rPr>
+          <w:rFonts w:ascii="Consolas" w:eastAsia="Times New Roman" w:hAnsi="Consolas" w:cs="Times New Roman"/>
+          <w:color w:val="CCCCCC"/>
+          <w:szCs w:val="27"/>
+          <w:lang w:eastAsia="tr-TR"/>
+        </w:rPr>
+        <w:t>(</w:t>
+      </w:r>
+      <w:r>
+        <w:rPr>
+          <w:rFonts w:ascii="Consolas" w:eastAsia="Times New Roman" w:hAnsi="Consolas" w:cs="Times New Roman"/>
+          <w:color w:val="CE9178"/>
+          <w:szCs w:val="27"/>
+          <w:lang w:eastAsia="tr-TR"/>
+        </w:rPr>
+        <w:t>'https://jsonplaceholder.typicode.com/posts'</w:t>
+      </w:r>
+      <w:r>
+        <w:rPr>
+          <w:rFonts w:ascii="Consolas" w:eastAsia="Times New Roman" w:hAnsi="Consolas" w:cs="Times New Roman"/>
+          <w:color w:val="CCCCCC"/>
+          <w:szCs w:val="27"/>
+          <w:lang w:eastAsia="tr-TR"/>
+        </w:rPr>
+        <w:t xml:space="preserve">); </w:t>
+      </w:r>
+    </w:p>
+    <w:p>
+      <w:pPr>
+        <w:shd w:val="clear" w:color="auto" w:fill="1F1F1F"/>
+        <w:spacing w:after="0" w:line="360" w:lineRule="atLeast"/>
+        <w:ind w:left="709"/>
+        <w:rPr>
+          <w:rFonts w:ascii="Consolas" w:eastAsia="Times New Roman" w:hAnsi="Consolas" w:cs="Times New Roman"/>
+          <w:color w:val="CCCCCC"/>
+          <w:szCs w:val="27"/>
+          <w:lang w:eastAsia="tr-TR"/>
+        </w:rPr>
+      </w:pPr>
+      <w:r>
+        <w:rPr>
+          <w:rFonts w:ascii="Consolas" w:eastAsia="Times New Roman" w:hAnsi="Consolas" w:cs="Times New Roman"/>
+          <w:color w:val="CCCCCC"/>
+          <w:szCs w:val="27"/>
+          <w:lang w:eastAsia="tr-TR"/>
+        </w:rPr>
+        <w:t xml:space="preserve">    </w:t>
+      </w:r>
+      <w:proofErr w:type="spellStart"/>
+      <w:r>
+        <w:rPr>
+          <w:rFonts w:ascii="Consolas" w:eastAsia="Times New Roman" w:hAnsi="Consolas" w:cs="Times New Roman"/>
+          <w:color w:val="C586C0"/>
+          <w:szCs w:val="27"/>
+          <w:lang w:eastAsia="tr-TR"/>
+        </w:rPr>
+        <w:t>if</w:t>
+      </w:r>
+      <w:proofErr w:type="spellEnd"/>
+      <w:r>
+        <w:rPr>
+          <w:rFonts w:ascii="Consolas" w:eastAsia="Times New Roman" w:hAnsi="Consolas" w:cs="Times New Roman"/>
+          <w:color w:val="CCCCCC"/>
+          <w:szCs w:val="27"/>
+          <w:lang w:eastAsia="tr-TR"/>
+        </w:rPr>
+        <w:t>(</w:t>
+      </w:r>
+      <w:proofErr w:type="spellStart"/>
+      <w:proofErr w:type="gramStart"/>
+      <w:r>
+        <w:rPr>
+          <w:rFonts w:ascii="Consolas" w:eastAsia="Times New Roman" w:hAnsi="Consolas" w:cs="Times New Roman"/>
+          <w:color w:val="9CDCFE"/>
+          <w:szCs w:val="27"/>
+          <w:lang w:eastAsia="tr-TR"/>
+        </w:rPr>
+        <w:t>response</w:t>
+      </w:r>
+      <w:r>
+        <w:rPr>
+          <w:rFonts w:ascii="Consolas" w:eastAsia="Times New Roman" w:hAnsi="Consolas" w:cs="Times New Roman"/>
+          <w:color w:val="CCCCCC"/>
+          <w:szCs w:val="27"/>
+          <w:lang w:eastAsia="tr-TR"/>
+        </w:rPr>
+        <w:t>.</w:t>
+      </w:r>
+      <w:r>
+        <w:rPr>
+          <w:rFonts w:ascii="Consolas" w:eastAsia="Times New Roman" w:hAnsi="Consolas" w:cs="Times New Roman"/>
+          <w:color w:val="9CDCFE"/>
+          <w:szCs w:val="27"/>
+          <w:lang w:eastAsia="tr-TR"/>
+        </w:rPr>
+        <w:t>statusCode</w:t>
+      </w:r>
+      <w:proofErr w:type="spellEnd"/>
+      <w:proofErr w:type="gramEnd"/>
+      <w:r>
+        <w:rPr>
+          <w:rFonts w:ascii="Consolas" w:eastAsia="Times New Roman" w:hAnsi="Consolas" w:cs="Times New Roman"/>
+          <w:color w:val="D4D4D4"/>
+          <w:szCs w:val="27"/>
+          <w:lang w:eastAsia="tr-TR"/>
+        </w:rPr>
+        <w:t>==</w:t>
+      </w:r>
+      <w:proofErr w:type="spellStart"/>
+      <w:r>
+        <w:rPr>
+          <w:rFonts w:ascii="Consolas" w:eastAsia="Times New Roman" w:hAnsi="Consolas" w:cs="Times New Roman"/>
+          <w:color w:val="4EC9B0"/>
+          <w:szCs w:val="27"/>
+          <w:lang w:eastAsia="tr-TR"/>
+        </w:rPr>
+        <w:t>HttpStatus</w:t>
+      </w:r>
+      <w:r>
+        <w:rPr>
+          <w:rFonts w:ascii="Consolas" w:eastAsia="Times New Roman" w:hAnsi="Consolas" w:cs="Times New Roman"/>
+          <w:color w:val="CCCCCC"/>
+          <w:szCs w:val="27"/>
+          <w:lang w:eastAsia="tr-TR"/>
+        </w:rPr>
+        <w:t>.</w:t>
+      </w:r>
+      <w:r>
+        <w:rPr>
+          <w:rFonts w:ascii="Consolas" w:eastAsia="Times New Roman" w:hAnsi="Consolas" w:cs="Times New Roman"/>
+          <w:color w:val="9CDCFE"/>
+          <w:szCs w:val="27"/>
+          <w:lang w:eastAsia="tr-TR"/>
+        </w:rPr>
+        <w:t>ok</w:t>
+      </w:r>
+      <w:proofErr w:type="spellEnd"/>
+      <w:r>
+        <w:rPr>
+          <w:rFonts w:ascii="Consolas" w:eastAsia="Times New Roman" w:hAnsi="Consolas" w:cs="Times New Roman"/>
+          <w:color w:val="CCCCCC"/>
+          <w:szCs w:val="27"/>
+          <w:lang w:eastAsia="tr-TR"/>
+        </w:rPr>
+        <w:t>){</w:t>
+      </w:r>
+    </w:p>
+    <w:p>
+      <w:pPr>
+        <w:shd w:val="clear" w:color="auto" w:fill="1F1F1F"/>
+        <w:spacing w:after="0" w:line="360" w:lineRule="atLeast"/>
+        <w:ind w:left="709"/>
+        <w:rPr>
+          <w:rFonts w:ascii="Consolas" w:eastAsia="Times New Roman" w:hAnsi="Consolas" w:cs="Times New Roman"/>
+          <w:color w:val="CCCCCC"/>
+          <w:szCs w:val="27"/>
+          <w:lang w:eastAsia="tr-TR"/>
+        </w:rPr>
+      </w:pPr>
+      <w:r>
+        <w:rPr>
+          <w:rFonts w:ascii="Consolas" w:eastAsia="Times New Roman" w:hAnsi="Consolas" w:cs="Times New Roman"/>
+          <w:color w:val="CCCCCC"/>
+          <w:szCs w:val="27"/>
+          <w:lang w:eastAsia="tr-TR"/>
+        </w:rPr>
+        <w:t xml:space="preserve">      </w:t>
+      </w:r>
+      <w:r>
+        <w:rPr>
+          <w:rFonts w:ascii="Consolas" w:eastAsia="Times New Roman" w:hAnsi="Consolas" w:cs="Times New Roman"/>
+          <w:color w:val="569CD6"/>
+          <w:szCs w:val="27"/>
+          <w:lang w:eastAsia="tr-TR"/>
+        </w:rPr>
+        <w:t>final</w:t>
+      </w:r>
+      <w:r>
+        <w:rPr>
+          <w:rFonts w:ascii="Consolas" w:eastAsia="Times New Roman" w:hAnsi="Consolas" w:cs="Times New Roman"/>
+          <w:color w:val="CCCCCC"/>
+          <w:szCs w:val="27"/>
+          <w:lang w:eastAsia="tr-TR"/>
+        </w:rPr>
+        <w:t xml:space="preserve"> </w:t>
+      </w:r>
+      <w:r>
+        <w:rPr>
+          <w:rFonts w:ascii="Consolas" w:eastAsia="Times New Roman" w:hAnsi="Consolas" w:cs="Times New Roman"/>
+          <w:color w:val="9CDCFE"/>
+          <w:szCs w:val="27"/>
+          <w:lang w:eastAsia="tr-TR"/>
+        </w:rPr>
+        <w:t>_</w:t>
+      </w:r>
+      <w:proofErr w:type="spellStart"/>
+      <w:r>
+        <w:rPr>
+          <w:rFonts w:ascii="Consolas" w:eastAsia="Times New Roman" w:hAnsi="Consolas" w:cs="Times New Roman"/>
+          <w:color w:val="9CDCFE"/>
+          <w:szCs w:val="27"/>
+          <w:lang w:eastAsia="tr-TR"/>
+        </w:rPr>
+        <w:t>datas</w:t>
+      </w:r>
+      <w:proofErr w:type="spellEnd"/>
+      <w:r>
+        <w:rPr>
+          <w:rFonts w:ascii="Consolas" w:eastAsia="Times New Roman" w:hAnsi="Consolas" w:cs="Times New Roman"/>
+          <w:color w:val="D4D4D4"/>
+          <w:szCs w:val="27"/>
+          <w:lang w:eastAsia="tr-TR"/>
+        </w:rPr>
+        <w:t>=</w:t>
+      </w:r>
+      <w:proofErr w:type="spellStart"/>
+      <w:proofErr w:type="gramStart"/>
+      <w:r>
+        <w:rPr>
+          <w:rFonts w:ascii="Consolas" w:eastAsia="Times New Roman" w:hAnsi="Consolas" w:cs="Times New Roman"/>
+          <w:color w:val="9CDCFE"/>
+          <w:szCs w:val="27"/>
+          <w:lang w:eastAsia="tr-TR"/>
+        </w:rPr>
+        <w:t>response</w:t>
+      </w:r>
+      <w:r>
+        <w:rPr>
+          <w:rFonts w:ascii="Consolas" w:eastAsia="Times New Roman" w:hAnsi="Consolas" w:cs="Times New Roman"/>
+          <w:color w:val="CCCCCC"/>
+          <w:szCs w:val="27"/>
+          <w:lang w:eastAsia="tr-TR"/>
+        </w:rPr>
+        <w:t>.</w:t>
+      </w:r>
+      <w:r>
+        <w:rPr>
+          <w:rFonts w:ascii="Consolas" w:eastAsia="Times New Roman" w:hAnsi="Consolas" w:cs="Times New Roman"/>
+          <w:color w:val="9CDCFE"/>
+          <w:szCs w:val="27"/>
+          <w:lang w:eastAsia="tr-TR"/>
+        </w:rPr>
+        <w:t>data</w:t>
+      </w:r>
+      <w:proofErr w:type="spellEnd"/>
+      <w:proofErr w:type="gramEnd"/>
+      <w:r>
+        <w:rPr>
+          <w:rFonts w:ascii="Consolas" w:eastAsia="Times New Roman" w:hAnsi="Consolas" w:cs="Times New Roman"/>
+          <w:color w:val="CCCCCC"/>
+          <w:szCs w:val="27"/>
+          <w:lang w:eastAsia="tr-TR"/>
+        </w:rPr>
+        <w:t>;</w:t>
+      </w:r>
+    </w:p>
+    <w:p>
+      <w:pPr>
+        <w:shd w:val="clear" w:color="auto" w:fill="1F1F1F"/>
+        <w:spacing w:after="0" w:line="360" w:lineRule="atLeast"/>
+        <w:ind w:left="709"/>
+        <w:rPr>
+          <w:rFonts w:ascii="Consolas" w:eastAsia="Times New Roman" w:hAnsi="Consolas" w:cs="Times New Roman"/>
+          <w:color w:val="CCCCCC"/>
+          <w:szCs w:val="27"/>
+          <w:lang w:eastAsia="tr-TR"/>
+        </w:rPr>
+      </w:pPr>
+      <w:r>
+        <w:rPr>
+          <w:rFonts w:ascii="Consolas" w:eastAsia="Times New Roman" w:hAnsi="Consolas" w:cs="Times New Roman"/>
+          <w:color w:val="CCCCCC"/>
+          <w:szCs w:val="27"/>
+          <w:lang w:eastAsia="tr-TR"/>
+        </w:rPr>
+        <w:t xml:space="preserve">      </w:t>
+      </w:r>
+      <w:proofErr w:type="spellStart"/>
+      <w:r>
+        <w:rPr>
+          <w:rFonts w:ascii="Consolas" w:eastAsia="Times New Roman" w:hAnsi="Consolas" w:cs="Times New Roman"/>
+          <w:color w:val="C586C0"/>
+          <w:szCs w:val="27"/>
+          <w:lang w:eastAsia="tr-TR"/>
+        </w:rPr>
+        <w:t>if</w:t>
+      </w:r>
+      <w:proofErr w:type="spellEnd"/>
+      <w:r>
+        <w:rPr>
+          <w:rFonts w:ascii="Consolas" w:eastAsia="Times New Roman" w:hAnsi="Consolas" w:cs="Times New Roman"/>
+          <w:color w:val="CCCCCC"/>
+          <w:szCs w:val="27"/>
+          <w:lang w:eastAsia="tr-TR"/>
+        </w:rPr>
+        <w:t>(</w:t>
+      </w:r>
+      <w:r>
+        <w:rPr>
+          <w:rFonts w:ascii="Consolas" w:eastAsia="Times New Roman" w:hAnsi="Consolas" w:cs="Times New Roman"/>
+          <w:color w:val="9CDCFE"/>
+          <w:szCs w:val="27"/>
+          <w:lang w:eastAsia="tr-TR"/>
+        </w:rPr>
+        <w:t>_</w:t>
+      </w:r>
+      <w:proofErr w:type="spellStart"/>
+      <w:r>
+        <w:rPr>
+          <w:rFonts w:ascii="Consolas" w:eastAsia="Times New Roman" w:hAnsi="Consolas" w:cs="Times New Roman"/>
+          <w:color w:val="9CDCFE"/>
+          <w:szCs w:val="27"/>
+          <w:lang w:eastAsia="tr-TR"/>
+        </w:rPr>
+        <w:t>datas</w:t>
+      </w:r>
+      <w:proofErr w:type="spellEnd"/>
+      <w:r>
+        <w:rPr>
+          <w:rFonts w:ascii="Consolas" w:eastAsia="Times New Roman" w:hAnsi="Consolas" w:cs="Times New Roman"/>
+          <w:color w:val="CCCCCC"/>
+          <w:szCs w:val="27"/>
+          <w:lang w:eastAsia="tr-TR"/>
+        </w:rPr>
+        <w:t xml:space="preserve"> </w:t>
+      </w:r>
+      <w:r>
+        <w:rPr>
+          <w:rFonts w:ascii="Consolas" w:eastAsia="Times New Roman" w:hAnsi="Consolas" w:cs="Times New Roman"/>
+          <w:color w:val="569CD6"/>
+          <w:szCs w:val="27"/>
+          <w:lang w:eastAsia="tr-TR"/>
+        </w:rPr>
+        <w:t>is</w:t>
+      </w:r>
+      <w:r>
+        <w:rPr>
+          <w:rFonts w:ascii="Consolas" w:eastAsia="Times New Roman" w:hAnsi="Consolas" w:cs="Times New Roman"/>
+          <w:color w:val="CCCCCC"/>
+          <w:szCs w:val="27"/>
+          <w:lang w:eastAsia="tr-TR"/>
+        </w:rPr>
+        <w:t xml:space="preserve"> </w:t>
+      </w:r>
+      <w:proofErr w:type="spellStart"/>
+      <w:r>
+        <w:rPr>
+          <w:rFonts w:ascii="Consolas" w:eastAsia="Times New Roman" w:hAnsi="Consolas" w:cs="Times New Roman"/>
+          <w:color w:val="4EC9B0"/>
+          <w:szCs w:val="27"/>
+          <w:lang w:eastAsia="tr-TR"/>
+        </w:rPr>
+        <w:t>List</w:t>
+      </w:r>
+      <w:proofErr w:type="spellEnd"/>
+      <w:r>
+        <w:rPr>
+          <w:rFonts w:ascii="Consolas" w:eastAsia="Times New Roman" w:hAnsi="Consolas" w:cs="Times New Roman"/>
+          <w:color w:val="CCCCCC"/>
+          <w:szCs w:val="27"/>
+          <w:lang w:eastAsia="tr-TR"/>
+        </w:rPr>
+        <w:t>){</w:t>
+      </w:r>
+    </w:p>
+    <w:p>
+      <w:pPr>
+        <w:shd w:val="clear" w:color="auto" w:fill="1F1F1F"/>
+        <w:spacing w:after="0" w:line="360" w:lineRule="atLeast"/>
+        <w:ind w:left="709"/>
+        <w:rPr>
+          <w:rFonts w:ascii="Consolas" w:eastAsia="Times New Roman" w:hAnsi="Consolas" w:cs="Times New Roman"/>
+          <w:color w:val="CCCCCC"/>
+          <w:szCs w:val="27"/>
+          <w:lang w:eastAsia="tr-TR"/>
+        </w:rPr>
+      </w:pPr>
+      <w:r>
+        <w:rPr>
+          <w:rFonts w:ascii="Consolas" w:eastAsia="Times New Roman" w:hAnsi="Consolas" w:cs="Times New Roman"/>
+          <w:color w:val="CCCCCC"/>
+          <w:szCs w:val="27"/>
+          <w:lang w:eastAsia="tr-TR"/>
+        </w:rPr>
+        <w:t xml:space="preserve">        </w:t>
+      </w:r>
+      <w:proofErr w:type="spellStart"/>
+      <w:r>
+        <w:rPr>
+          <w:rFonts w:ascii="Consolas" w:eastAsia="Times New Roman" w:hAnsi="Consolas" w:cs="Times New Roman"/>
+          <w:color w:val="DCDCAA"/>
+          <w:szCs w:val="27"/>
+          <w:lang w:eastAsia="tr-TR"/>
+        </w:rPr>
+        <w:t>setState</w:t>
+      </w:r>
+      <w:proofErr w:type="spellEnd"/>
+      <w:r>
+        <w:rPr>
+          <w:rFonts w:ascii="Consolas" w:eastAsia="Times New Roman" w:hAnsi="Consolas" w:cs="Times New Roman"/>
+          <w:color w:val="CCCCCC"/>
+          <w:szCs w:val="27"/>
+          <w:lang w:eastAsia="tr-TR"/>
+        </w:rPr>
+        <w:t>(() {</w:t>
+      </w:r>
+    </w:p>
+    <w:p>
+      <w:pPr>
+        <w:shd w:val="clear" w:color="auto" w:fill="1F1F1F"/>
+        <w:spacing w:after="0" w:line="360" w:lineRule="atLeast"/>
+        <w:ind w:left="709"/>
+        <w:rPr>
+          <w:rFonts w:ascii="Consolas" w:eastAsia="Times New Roman" w:hAnsi="Consolas" w:cs="Times New Roman"/>
+          <w:color w:val="CCCCCC"/>
+          <w:szCs w:val="27"/>
+          <w:lang w:eastAsia="tr-TR"/>
+        </w:rPr>
+      </w:pPr>
+      <w:r>
+        <w:rPr>
+          <w:rFonts w:ascii="Consolas" w:eastAsia="Times New Roman" w:hAnsi="Consolas" w:cs="Times New Roman"/>
+          <w:color w:val="CCCCCC"/>
+          <w:szCs w:val="27"/>
+          <w:lang w:eastAsia="tr-TR"/>
+        </w:rPr>
+        <w:t xml:space="preserve">          </w:t>
+      </w:r>
+      <w:r>
+        <w:rPr>
+          <w:rFonts w:ascii="Consolas" w:eastAsia="Times New Roman" w:hAnsi="Consolas" w:cs="Times New Roman"/>
+          <w:color w:val="9CDCFE"/>
+          <w:szCs w:val="27"/>
+          <w:lang w:eastAsia="tr-TR"/>
+        </w:rPr>
+        <w:t>_</w:t>
+      </w:r>
+      <w:proofErr w:type="spellStart"/>
+      <w:r>
+        <w:rPr>
+          <w:rFonts w:ascii="Consolas" w:eastAsia="Times New Roman" w:hAnsi="Consolas" w:cs="Times New Roman"/>
+          <w:color w:val="9CDCFE"/>
+          <w:szCs w:val="27"/>
+          <w:lang w:eastAsia="tr-TR"/>
+        </w:rPr>
+        <w:t>items</w:t>
+      </w:r>
+      <w:proofErr w:type="spellEnd"/>
+      <w:r>
+        <w:rPr>
+          <w:rFonts w:ascii="Consolas" w:eastAsia="Times New Roman" w:hAnsi="Consolas" w:cs="Times New Roman"/>
+          <w:color w:val="D4D4D4"/>
+          <w:szCs w:val="27"/>
+          <w:lang w:eastAsia="tr-TR"/>
+        </w:rPr>
+        <w:t>=</w:t>
+      </w:r>
+      <w:r>
+        <w:rPr>
+          <w:rFonts w:ascii="Consolas" w:eastAsia="Times New Roman" w:hAnsi="Consolas" w:cs="Times New Roman"/>
+          <w:color w:val="9CDCFE"/>
+          <w:szCs w:val="27"/>
+          <w:lang w:eastAsia="tr-TR"/>
+        </w:rPr>
+        <w:t>_</w:t>
+      </w:r>
+      <w:proofErr w:type="spellStart"/>
+      <w:proofErr w:type="gramStart"/>
+      <w:r>
+        <w:rPr>
+          <w:rFonts w:ascii="Consolas" w:eastAsia="Times New Roman" w:hAnsi="Consolas" w:cs="Times New Roman"/>
+          <w:color w:val="9CDCFE"/>
+          <w:szCs w:val="27"/>
+          <w:lang w:eastAsia="tr-TR"/>
+        </w:rPr>
+        <w:t>datas</w:t>
+      </w:r>
+      <w:r>
+        <w:rPr>
+          <w:rFonts w:ascii="Consolas" w:eastAsia="Times New Roman" w:hAnsi="Consolas" w:cs="Times New Roman"/>
+          <w:color w:val="CCCCCC"/>
+          <w:szCs w:val="27"/>
+          <w:lang w:eastAsia="tr-TR"/>
+        </w:rPr>
+        <w:t>.</w:t>
+      </w:r>
+      <w:r>
+        <w:rPr>
+          <w:rFonts w:ascii="Consolas" w:eastAsia="Times New Roman" w:hAnsi="Consolas" w:cs="Times New Roman"/>
+          <w:color w:val="DCDCAA"/>
+          <w:szCs w:val="27"/>
+          <w:lang w:eastAsia="tr-TR"/>
+        </w:rPr>
+        <w:t>map</w:t>
+      </w:r>
+      <w:proofErr w:type="spellEnd"/>
+      <w:proofErr w:type="gramEnd"/>
+      <w:r>
+        <w:rPr>
+          <w:rFonts w:ascii="Consolas" w:eastAsia="Times New Roman" w:hAnsi="Consolas" w:cs="Times New Roman"/>
+          <w:color w:val="CCCCCC"/>
+          <w:szCs w:val="27"/>
+          <w:lang w:eastAsia="tr-TR"/>
+        </w:rPr>
+        <w:t>((</w:t>
+      </w:r>
+      <w:r>
+        <w:rPr>
+          <w:rFonts w:ascii="Consolas" w:eastAsia="Times New Roman" w:hAnsi="Consolas" w:cs="Times New Roman"/>
+          <w:color w:val="9CDCFE"/>
+          <w:szCs w:val="27"/>
+          <w:lang w:eastAsia="tr-TR"/>
+        </w:rPr>
+        <w:t>e</w:t>
+      </w:r>
+      <w:r>
+        <w:rPr>
+          <w:rFonts w:ascii="Consolas" w:eastAsia="Times New Roman" w:hAnsi="Consolas" w:cs="Times New Roman"/>
+          <w:color w:val="CCCCCC"/>
+          <w:szCs w:val="27"/>
+          <w:lang w:eastAsia="tr-TR"/>
+        </w:rPr>
+        <w:t xml:space="preserve">) </w:t>
+      </w:r>
+      <w:r>
+        <w:rPr>
+          <w:rFonts w:ascii="Consolas" w:eastAsia="Times New Roman" w:hAnsi="Consolas" w:cs="Times New Roman"/>
+          <w:color w:val="D4D4D4"/>
+          <w:szCs w:val="27"/>
+          <w:lang w:eastAsia="tr-TR"/>
+        </w:rPr>
+        <w:t>=&gt;</w:t>
+      </w:r>
+      <w:r>
+        <w:rPr>
+          <w:rFonts w:ascii="Consolas" w:eastAsia="Times New Roman" w:hAnsi="Consolas" w:cs="Times New Roman"/>
+          <w:color w:val="CCCCCC"/>
+          <w:szCs w:val="27"/>
+          <w:lang w:eastAsia="tr-TR"/>
+        </w:rPr>
+        <w:t xml:space="preserve"> </w:t>
+      </w:r>
+      <w:proofErr w:type="spellStart"/>
+      <w:r>
+        <w:rPr>
+          <w:rFonts w:ascii="Consolas" w:eastAsia="Times New Roman" w:hAnsi="Consolas" w:cs="Times New Roman"/>
+          <w:color w:val="4EC9B0"/>
+          <w:szCs w:val="27"/>
+          <w:lang w:eastAsia="tr-TR"/>
+        </w:rPr>
+        <w:t>PostModel</w:t>
+      </w:r>
+      <w:r>
+        <w:rPr>
+          <w:rFonts w:ascii="Consolas" w:eastAsia="Times New Roman" w:hAnsi="Consolas" w:cs="Times New Roman"/>
+          <w:color w:val="CCCCCC"/>
+          <w:szCs w:val="27"/>
+          <w:lang w:eastAsia="tr-TR"/>
+        </w:rPr>
+        <w:t>.</w:t>
+      </w:r>
+      <w:r>
+        <w:rPr>
+          <w:rFonts w:ascii="Consolas" w:eastAsia="Times New Roman" w:hAnsi="Consolas" w:cs="Times New Roman"/>
+          <w:color w:val="DCDCAA"/>
+          <w:szCs w:val="27"/>
+          <w:lang w:eastAsia="tr-TR"/>
+        </w:rPr>
+        <w:t>fromJson</w:t>
+      </w:r>
+      <w:proofErr w:type="spellEnd"/>
+      <w:r>
+        <w:rPr>
+          <w:rFonts w:ascii="Consolas" w:eastAsia="Times New Roman" w:hAnsi="Consolas" w:cs="Times New Roman"/>
+          <w:color w:val="CCCCCC"/>
+          <w:szCs w:val="27"/>
+          <w:lang w:eastAsia="tr-TR"/>
+        </w:rPr>
+        <w:t>(</w:t>
+      </w:r>
+      <w:r>
+        <w:rPr>
+          <w:rFonts w:ascii="Consolas" w:eastAsia="Times New Roman" w:hAnsi="Consolas" w:cs="Times New Roman"/>
+          <w:color w:val="9CDCFE"/>
+          <w:szCs w:val="27"/>
+          <w:lang w:eastAsia="tr-TR"/>
+        </w:rPr>
+        <w:t>e</w:t>
+      </w:r>
+      <w:r>
+        <w:rPr>
+          <w:rFonts w:ascii="Consolas" w:eastAsia="Times New Roman" w:hAnsi="Consolas" w:cs="Times New Roman"/>
+          <w:color w:val="CCCCCC"/>
+          <w:szCs w:val="27"/>
+          <w:lang w:eastAsia="tr-TR"/>
+        </w:rPr>
+        <w:t>)).</w:t>
+      </w:r>
+      <w:proofErr w:type="spellStart"/>
+      <w:r>
+        <w:rPr>
+          <w:rFonts w:ascii="Consolas" w:eastAsia="Times New Roman" w:hAnsi="Consolas" w:cs="Times New Roman"/>
+          <w:color w:val="DCDCAA"/>
+          <w:szCs w:val="27"/>
+          <w:lang w:eastAsia="tr-TR"/>
+        </w:rPr>
+        <w:t>toList</w:t>
+      </w:r>
+      <w:proofErr w:type="spellEnd"/>
+      <w:r>
+        <w:rPr>
+          <w:rFonts w:ascii="Consolas" w:eastAsia="Times New Roman" w:hAnsi="Consolas" w:cs="Times New Roman"/>
+          <w:color w:val="CCCCCC"/>
+          <w:szCs w:val="27"/>
+          <w:lang w:eastAsia="tr-TR"/>
+        </w:rPr>
+        <w:t>();</w:t>
+      </w:r>
+    </w:p>
+    <w:p>
+      <w:pPr>
+        <w:shd w:val="clear" w:color="auto" w:fill="1F1F1F"/>
+        <w:spacing w:after="0" w:line="360" w:lineRule="atLeast"/>
+        <w:ind w:left="709"/>
+        <w:rPr>
+          <w:rFonts w:ascii="Consolas" w:eastAsia="Times New Roman" w:hAnsi="Consolas" w:cs="Times New Roman"/>
+          <w:color w:val="CCCCCC"/>
+          <w:szCs w:val="27"/>
+          <w:lang w:eastAsia="tr-TR"/>
+        </w:rPr>
+      </w:pPr>
+      <w:r>
+        <w:rPr>
+          <w:rFonts w:ascii="Consolas" w:eastAsia="Times New Roman" w:hAnsi="Consolas" w:cs="Times New Roman"/>
+          <w:color w:val="CCCCCC"/>
+          <w:szCs w:val="27"/>
+          <w:lang w:eastAsia="tr-TR"/>
+        </w:rPr>
+        <w:t>        });</w:t>
+      </w:r>
+    </w:p>
+    <w:p>
+      <w:pPr>
+        <w:shd w:val="clear" w:color="auto" w:fill="1F1F1F"/>
+        <w:spacing w:after="0" w:line="360" w:lineRule="atLeast"/>
+        <w:ind w:left="709"/>
+        <w:rPr>
+          <w:rFonts w:ascii="Consolas" w:eastAsia="Times New Roman" w:hAnsi="Consolas" w:cs="Times New Roman"/>
+          <w:color w:val="CCCCCC"/>
+          <w:szCs w:val="27"/>
+          <w:lang w:eastAsia="tr-TR"/>
+        </w:rPr>
+      </w:pPr>
+      <w:r>
+        <w:rPr>
+          <w:rFonts w:ascii="Consolas" w:eastAsia="Times New Roman" w:hAnsi="Consolas" w:cs="Times New Roman"/>
+          <w:color w:val="CCCCCC"/>
+          <w:szCs w:val="27"/>
+          <w:lang w:eastAsia="tr-TR"/>
+        </w:rPr>
+        <w:t xml:space="preserve">        </w:t>
+      </w:r>
+    </w:p>
+    <w:p>
+      <w:pPr>
+        <w:shd w:val="clear" w:color="auto" w:fill="1F1F1F"/>
+        <w:spacing w:after="0" w:line="360" w:lineRule="atLeast"/>
+        <w:ind w:left="709"/>
+        <w:rPr>
+          <w:rFonts w:ascii="Consolas" w:eastAsia="Times New Roman" w:hAnsi="Consolas" w:cs="Times New Roman"/>
+          <w:color w:val="CCCCCC"/>
+          <w:szCs w:val="27"/>
+          <w:lang w:eastAsia="tr-TR"/>
+        </w:rPr>
+      </w:pPr>
+      <w:r>
+        <w:rPr>
+          <w:rFonts w:ascii="Consolas" w:eastAsia="Times New Roman" w:hAnsi="Consolas" w:cs="Times New Roman"/>
+          <w:color w:val="CCCCCC"/>
+          <w:szCs w:val="27"/>
+          <w:lang w:eastAsia="tr-TR"/>
+        </w:rPr>
+        <w:t>      }</w:t>
+      </w:r>
+    </w:p>
+    <w:p>
+      <w:pPr>
+        <w:shd w:val="clear" w:color="auto" w:fill="1F1F1F"/>
+        <w:spacing w:after="0" w:line="360" w:lineRule="atLeast"/>
+        <w:ind w:left="709"/>
+        <w:rPr>
+          <w:rFonts w:ascii="Consolas" w:eastAsia="Times New Roman" w:hAnsi="Consolas" w:cs="Times New Roman"/>
+          <w:color w:val="CCCCCC"/>
+          <w:szCs w:val="27"/>
+          <w:lang w:eastAsia="tr-TR"/>
+        </w:rPr>
+      </w:pPr>
+      <w:r>
+        <w:rPr>
+          <w:rFonts w:ascii="Consolas" w:eastAsia="Times New Roman" w:hAnsi="Consolas" w:cs="Times New Roman"/>
+          <w:color w:val="CCCCCC"/>
+          <w:szCs w:val="27"/>
+          <w:lang w:eastAsia="tr-TR"/>
+        </w:rPr>
+        <w:t>    }</w:t>
+      </w:r>
+    </w:p>
+    <w:p>
+      <w:pPr>
+        <w:shd w:val="clear" w:color="auto" w:fill="1F1F1F"/>
+        <w:spacing w:after="0" w:line="360" w:lineRule="atLeast"/>
+        <w:ind w:left="709"/>
+        <w:rPr>
+          <w:rFonts w:ascii="Consolas" w:eastAsia="Times New Roman" w:hAnsi="Consolas" w:cs="Times New Roman"/>
+          <w:color w:val="CCCCCC"/>
+          <w:szCs w:val="27"/>
+          <w:lang w:eastAsia="tr-TR"/>
+        </w:rPr>
+      </w:pPr>
+      <w:r>
+        <w:rPr>
+          <w:rFonts w:ascii="Consolas" w:eastAsia="Times New Roman" w:hAnsi="Consolas" w:cs="Times New Roman"/>
+          <w:color w:val="CCCCCC"/>
+          <w:szCs w:val="27"/>
+          <w:lang w:eastAsia="tr-TR"/>
+        </w:rPr>
+        <w:t>   </w:t>
+      </w:r>
+    </w:p>
+    <w:p>
+      <w:pPr>
+        <w:shd w:val="clear" w:color="auto" w:fill="1F1F1F"/>
+        <w:spacing w:after="0" w:line="360" w:lineRule="atLeast"/>
+        <w:ind w:left="709"/>
+        <w:rPr>
+          <w:rFonts w:ascii="Consolas" w:eastAsia="Times New Roman" w:hAnsi="Consolas" w:cs="Times New Roman"/>
+          <w:color w:val="CCCCCC"/>
+          <w:szCs w:val="27"/>
+          <w:lang w:eastAsia="tr-TR"/>
+        </w:rPr>
+      </w:pPr>
+      <w:r>
+        <w:rPr>
+          <w:rFonts w:ascii="Consolas" w:eastAsia="Times New Roman" w:hAnsi="Consolas" w:cs="Times New Roman"/>
+          <w:color w:val="CCCCCC"/>
+          <w:szCs w:val="27"/>
+          <w:lang w:eastAsia="tr-TR"/>
+        </w:rPr>
+        <w:t>  }</w:t>
+      </w:r>
+    </w:p>
+    <w:p>
+      <w:r>
+        <w:tab/>
+      </w:r>
       <w:bookmarkStart w:id="0" w:name="_GoBack"/>
       <w:bookmarkEnd w:id="0"/>
     </w:p>

</xml_diff>